<commit_message>
Used linear AR with 2 and 3 month lag for 720 ahead
</commit_message>
<xml_diff>
--- a/Procedure.docx
+++ b/Procedure.docx
@@ -44,21 +44,7 @@
         <w:rPr>
           <w:rFonts w:asciiTheme="majorBidi" w:hAnsiTheme="majorBidi" w:cstheme="majorBidi"/>
         </w:rPr>
-        <w:t xml:space="preserve">We will focus on columns I-e “Close” and “timestamp” because neural prophet have specific requirement regarding dataframe that is data should have two columns one is date_time and other is the target variable that is to </w:t>
-      </w:r>
-      <w:proofErr w:type="spellStart"/>
-      <w:r>
-        <w:rPr>
-          <w:rFonts w:asciiTheme="majorBidi" w:hAnsiTheme="majorBidi" w:cstheme="majorBidi"/>
-        </w:rPr>
-        <w:t>e</w:t>
-      </w:r>
-      <w:proofErr w:type="spellEnd"/>
-      <w:r>
-        <w:rPr>
-          <w:rFonts w:asciiTheme="majorBidi" w:hAnsiTheme="majorBidi" w:cstheme="majorBidi"/>
-        </w:rPr>
-        <w:t xml:space="preserve"> predicted , so firstly looking at timestamp column we see that is given in minutely wise I-e each row is 60 seconds apart but there are certain rows where difference between consecutive rows is greater than 60 I-e it is either 120 or 180 or more so we must deal with such missing data</w:t>
+        <w:t>We will focus on columns I-e “Close” and “timestamp” because neural prophet have specific requirement regarding dataframe that is data should have two columns one is date_time and other is the target variable that is to e predicted , so firstly looking at timestamp column we see that is given in minutely wise I-e each row is 60 seconds apart but there are certain rows where difference between consecutive rows is greater than 60 I-e it is either 120 or 180 or more so we must deal with such missing data</w:t>
       </w:r>
     </w:p>
     <w:p>
@@ -139,21 +125,7 @@
         <w:rPr>
           <w:rFonts w:asciiTheme="majorBidi" w:hAnsiTheme="majorBidi" w:cstheme="majorBidi"/>
         </w:rPr>
-        <w:t xml:space="preserve">There are different approaches for it like we can divide the data based on largest gap but then we would be compromising on our data I-e we would be skipping a lot of data which won’t be based on 60 seconds interval but on largest interval like 5 minutes or more, the approach I will be adopting is to first I will be filling the gaps with 60 seconds and filling the null values row with previous values </w:t>
-      </w:r>
-      <w:proofErr w:type="spellStart"/>
-      <w:r>
-        <w:rPr>
-          <w:rFonts w:asciiTheme="majorBidi" w:hAnsiTheme="majorBidi" w:cstheme="majorBidi"/>
-        </w:rPr>
-        <w:t>i</w:t>
-      </w:r>
-      <w:proofErr w:type="spellEnd"/>
-      <w:r>
-        <w:rPr>
-          <w:rFonts w:asciiTheme="majorBidi" w:hAnsiTheme="majorBidi" w:cstheme="majorBidi"/>
-        </w:rPr>
-        <w:t>-e pad</w:t>
+        <w:t>There are different approaches for it like we can divide the data based on largest gap but then we would be compromising on our data I-e we would be skipping a lot of data which won’t be based on 60 seconds interval but on largest interval like 5 minutes or more, the approach I will be adopting is to first I will be filling the gaps with 60 seconds and filling the null values row with previous values i-e pad</w:t>
       </w:r>
     </w:p>
     <w:p>
@@ -339,21 +311,7 @@
           <w:rFonts w:asciiTheme="majorBidi" w:hAnsiTheme="majorBidi" w:cstheme="majorBidi"/>
           <w:shd w:val="clear" w:color="auto" w:fill="F9F9F9"/>
         </w:rPr>
-        <w:t xml:space="preserve">To get understanding of </w:t>
-      </w:r>
-      <w:r>
-        <w:rPr>
-          <w:rFonts w:asciiTheme="majorBidi" w:hAnsiTheme="majorBidi" w:cstheme="majorBidi"/>
-          <w:shd w:val="clear" w:color="auto" w:fill="F9F9F9"/>
-        </w:rPr>
-        <w:t>trend and seasonality, I</w:t>
-      </w:r>
-      <w:r>
-        <w:rPr>
-          <w:rFonts w:asciiTheme="majorBidi" w:hAnsiTheme="majorBidi" w:cstheme="majorBidi"/>
-          <w:shd w:val="clear" w:color="auto" w:fill="F9F9F9"/>
-        </w:rPr>
-        <w:t xml:space="preserve"> used </w:t>
+        <w:t xml:space="preserve">To get understanding of trend and seasonality, I used </w:t>
       </w:r>
       <w:r>
         <w:rPr>
@@ -657,29 +615,7 @@
           <w:rFonts w:asciiTheme="majorBidi" w:hAnsiTheme="majorBidi" w:cstheme="majorBidi"/>
           <w:shd w:val="clear" w:color="auto" w:fill="F9F9F9"/>
         </w:rPr>
-        <w:t>And then used the default parameters to train the model on train data</w:t>
-      </w:r>
-      <w:r>
-        <w:rPr>
-          <w:rFonts w:asciiTheme="majorBidi" w:hAnsiTheme="majorBidi" w:cstheme="majorBidi"/>
-          <w:shd w:val="clear" w:color="auto" w:fill="F9F9F9"/>
-        </w:rPr>
-        <w:t>.</w:t>
-      </w:r>
-    </w:p>
-    <w:p>
-      <w:pPr>
-        <w:rPr>
-          <w:rFonts w:asciiTheme="majorBidi" w:hAnsiTheme="majorBidi" w:cstheme="majorBidi"/>
-          <w:shd w:val="clear" w:color="auto" w:fill="F9F9F9"/>
-        </w:rPr>
-      </w:pPr>
-      <w:r>
-        <w:rPr>
-          <w:rFonts w:asciiTheme="majorBidi" w:hAnsiTheme="majorBidi" w:cstheme="majorBidi"/>
-          <w:shd w:val="clear" w:color="auto" w:fill="F9F9F9"/>
-        </w:rPr>
-        <w:t xml:space="preserve">Then I individually predicted the model on train data and test data. Prediction on train data gave </w:t>
+        <w:t xml:space="preserve">I tried to understand the behavior of </w:t>
       </w:r>
       <w:r>
         <w:rPr>
@@ -688,7 +624,14 @@
           <w:bCs/>
           <w:shd w:val="clear" w:color="auto" w:fill="F9F9F9"/>
         </w:rPr>
-        <w:t>mape</w:t>
+        <w:t>linear AR</w:t>
+      </w:r>
+      <w:r>
+        <w:rPr>
+          <w:rFonts w:asciiTheme="majorBidi" w:hAnsiTheme="majorBidi" w:cstheme="majorBidi"/>
+          <w:shd w:val="clear" w:color="auto" w:fill="F9F9F9"/>
+        </w:rPr>
+        <w:t xml:space="preserve"> and used last 2 months of data by parameter </w:t>
       </w:r>
       <w:r>
         <w:rPr>
@@ -697,14 +640,7 @@
           <w:bCs/>
           <w:shd w:val="clear" w:color="auto" w:fill="F9F9F9"/>
         </w:rPr>
-        <w:t xml:space="preserve"> </w:t>
-      </w:r>
-      <w:r>
-        <w:rPr>
-          <w:rFonts w:asciiTheme="majorBidi" w:hAnsiTheme="majorBidi" w:cstheme="majorBidi"/>
-          <w:shd w:val="clear" w:color="auto" w:fill="F9F9F9"/>
-        </w:rPr>
-        <w:t xml:space="preserve">value of 37.62% and prediction on test data gave an </w:t>
+        <w:t>n_lags</w:t>
       </w:r>
       <w:r>
         <w:rPr>
@@ -713,7 +649,14 @@
           <w:bCs/>
           <w:shd w:val="clear" w:color="auto" w:fill="F9F9F9"/>
         </w:rPr>
-        <w:t>mape</w:t>
+        <w:t xml:space="preserve"> (2*20*24) </w:t>
+      </w:r>
+      <w:r>
+        <w:rPr>
+          <w:rFonts w:asciiTheme="majorBidi" w:hAnsiTheme="majorBidi" w:cstheme="majorBidi"/>
+          <w:shd w:val="clear" w:color="auto" w:fill="F9F9F9"/>
+        </w:rPr>
+        <w:t xml:space="preserve">and predicted next 721 steps ahead in future by parameter </w:t>
       </w:r>
       <w:r>
         <w:rPr>
@@ -722,30 +665,248 @@
           <w:bCs/>
           <w:shd w:val="clear" w:color="auto" w:fill="F9F9F9"/>
         </w:rPr>
-        <w:t xml:space="preserve"> </w:t>
-      </w:r>
-      <w:r>
-        <w:rPr>
-          <w:rFonts w:asciiTheme="majorBidi" w:hAnsiTheme="majorBidi" w:cstheme="majorBidi"/>
-          <w:shd w:val="clear" w:color="auto" w:fill="F9F9F9"/>
-        </w:rPr>
-        <w:t>value of 43.1%.</w:t>
-      </w:r>
-    </w:p>
-    <w:p>
-      <w:pPr>
-        <w:rPr>
-          <w:rFonts w:asciiTheme="majorBidi" w:hAnsiTheme="majorBidi" w:cstheme="majorBidi"/>
-          <w:shd w:val="clear" w:color="auto" w:fill="F9F9F9"/>
-        </w:rPr>
-      </w:pPr>
-    </w:p>
-    <w:p>
-      <w:pPr>
-        <w:rPr>
-          <w:rFonts w:asciiTheme="majorBidi" w:hAnsiTheme="majorBidi" w:cstheme="majorBidi"/>
-        </w:rPr>
-      </w:pPr>
+        <w:t>n_forecasts</w:t>
+      </w:r>
+      <w:r>
+        <w:rPr>
+          <w:rFonts w:asciiTheme="majorBidi" w:hAnsiTheme="majorBidi" w:cstheme="majorBidi"/>
+          <w:shd w:val="clear" w:color="auto" w:fill="F9F9F9"/>
+        </w:rPr>
+        <w:t xml:space="preserve"> and mape value I got is around 16.145%</w:t>
+      </w:r>
+    </w:p>
+    <w:p>
+      <w:pPr>
+        <w:rPr>
+          <w:rFonts w:asciiTheme="majorBidi" w:hAnsiTheme="majorBidi" w:cstheme="majorBidi"/>
+          <w:shd w:val="clear" w:color="auto" w:fill="F9F9F9"/>
+        </w:rPr>
+      </w:pPr>
+    </w:p>
+    <w:p>
+      <w:pPr>
+        <w:rPr>
+          <w:rFonts w:asciiTheme="majorBidi" w:hAnsiTheme="majorBidi" w:cstheme="majorBidi"/>
+        </w:rPr>
+      </w:pPr>
+      <w:r>
+        <w:rPr>
+          <w:noProof/>
+        </w:rPr>
+        <w:drawing>
+          <wp:inline distT="0" distB="0" distL="0" distR="0" wp14:anchorId="23D7FFAE" wp14:editId="7968D6AC">
+            <wp:extent cx="5943600" cy="3185160"/>
+            <wp:effectExtent l="0" t="0" r="0" b="0"/>
+            <wp:docPr id="8" name="Picture 8" descr="Chart&#10;&#10;Description automatically generated"/>
+            <wp:cNvGraphicFramePr>
+              <a:graphicFrameLocks xmlns:a="http://schemas.openxmlformats.org/drawingml/2006/main" noChangeAspect="1"/>
+            </wp:cNvGraphicFramePr>
+            <a:graphic xmlns:a="http://schemas.openxmlformats.org/drawingml/2006/main">
+              <a:graphicData uri="http://schemas.openxmlformats.org/drawingml/2006/picture">
+                <pic:pic xmlns:pic="http://schemas.openxmlformats.org/drawingml/2006/picture">
+                  <pic:nvPicPr>
+                    <pic:cNvPr id="8" name="Picture 8" descr="Chart&#10;&#10;Description automatically generated"/>
+                    <pic:cNvPicPr/>
+                  </pic:nvPicPr>
+                  <pic:blipFill>
+                    <a:blip r:embed="rId9"/>
+                    <a:stretch>
+                      <a:fillRect/>
+                    </a:stretch>
+                  </pic:blipFill>
+                  <pic:spPr>
+                    <a:xfrm>
+                      <a:off x="0" y="0"/>
+                      <a:ext cx="5943600" cy="3185160"/>
+                    </a:xfrm>
+                    <a:prstGeom prst="rect">
+                      <a:avLst/>
+                    </a:prstGeom>
+                  </pic:spPr>
+                </pic:pic>
+              </a:graphicData>
+            </a:graphic>
+          </wp:inline>
+        </w:drawing>
+      </w:r>
+    </w:p>
+    <w:p>
+      <w:pPr>
+        <w:rPr>
+          <w:rFonts w:asciiTheme="majorBidi" w:hAnsiTheme="majorBidi" w:cstheme="majorBidi"/>
+        </w:rPr>
+      </w:pPr>
+    </w:p>
+    <w:p>
+      <w:pPr>
+        <w:rPr>
+          <w:rFonts w:asciiTheme="majorBidi" w:hAnsiTheme="majorBidi" w:cstheme="majorBidi"/>
+          <w:shd w:val="clear" w:color="auto" w:fill="F9F9F9"/>
+        </w:rPr>
+      </w:pPr>
+      <w:r>
+        <w:rPr>
+          <w:rFonts w:asciiTheme="majorBidi" w:hAnsiTheme="majorBidi" w:cstheme="majorBidi"/>
+          <w:shd w:val="clear" w:color="auto" w:fill="F9F9F9"/>
+        </w:rPr>
+        <w:t xml:space="preserve">And when I </w:t>
+      </w:r>
+      <w:r>
+        <w:rPr>
+          <w:rFonts w:asciiTheme="majorBidi" w:hAnsiTheme="majorBidi" w:cstheme="majorBidi"/>
+          <w:shd w:val="clear" w:color="auto" w:fill="F9F9F9"/>
+        </w:rPr>
+        <w:t xml:space="preserve">used last </w:t>
+      </w:r>
+      <w:r>
+        <w:rPr>
+          <w:rFonts w:asciiTheme="majorBidi" w:hAnsiTheme="majorBidi" w:cstheme="majorBidi"/>
+          <w:shd w:val="clear" w:color="auto" w:fill="F9F9F9"/>
+        </w:rPr>
+        <w:t>3</w:t>
+      </w:r>
+      <w:r>
+        <w:rPr>
+          <w:rFonts w:asciiTheme="majorBidi" w:hAnsiTheme="majorBidi" w:cstheme="majorBidi"/>
+          <w:shd w:val="clear" w:color="auto" w:fill="F9F9F9"/>
+        </w:rPr>
+        <w:t xml:space="preserve"> months of data by parameter </w:t>
+      </w:r>
+      <w:r>
+        <w:rPr>
+          <w:rFonts w:asciiTheme="majorBidi" w:hAnsiTheme="majorBidi" w:cstheme="majorBidi"/>
+          <w:b/>
+          <w:bCs/>
+          <w:shd w:val="clear" w:color="auto" w:fill="F9F9F9"/>
+        </w:rPr>
+        <w:t>n_lags</w:t>
+      </w:r>
+      <w:r>
+        <w:rPr>
+          <w:rFonts w:asciiTheme="majorBidi" w:hAnsiTheme="majorBidi" w:cstheme="majorBidi"/>
+          <w:b/>
+          <w:bCs/>
+          <w:shd w:val="clear" w:color="auto" w:fill="F9F9F9"/>
+        </w:rPr>
+        <w:t xml:space="preserve"> (</w:t>
+      </w:r>
+      <w:r>
+        <w:rPr>
+          <w:rFonts w:asciiTheme="majorBidi" w:hAnsiTheme="majorBidi" w:cstheme="majorBidi"/>
+          <w:b/>
+          <w:bCs/>
+          <w:shd w:val="clear" w:color="auto" w:fill="F9F9F9"/>
+        </w:rPr>
+        <w:t>3</w:t>
+      </w:r>
+      <w:r>
+        <w:rPr>
+          <w:rFonts w:asciiTheme="majorBidi" w:hAnsiTheme="majorBidi" w:cstheme="majorBidi"/>
+          <w:b/>
+          <w:bCs/>
+          <w:shd w:val="clear" w:color="auto" w:fill="F9F9F9"/>
+        </w:rPr>
+        <w:t xml:space="preserve">*20*24) </w:t>
+      </w:r>
+      <w:r>
+        <w:rPr>
+          <w:rFonts w:asciiTheme="majorBidi" w:hAnsiTheme="majorBidi" w:cstheme="majorBidi"/>
+          <w:shd w:val="clear" w:color="auto" w:fill="F9F9F9"/>
+        </w:rPr>
+        <w:t xml:space="preserve">and predicted next 721 steps ahead in future by parameter </w:t>
+      </w:r>
+      <w:r>
+        <w:rPr>
+          <w:rFonts w:asciiTheme="majorBidi" w:hAnsiTheme="majorBidi" w:cstheme="majorBidi"/>
+          <w:b/>
+          <w:bCs/>
+          <w:shd w:val="clear" w:color="auto" w:fill="F9F9F9"/>
+        </w:rPr>
+        <w:t>n_forecasts</w:t>
+      </w:r>
+      <w:r>
+        <w:rPr>
+          <w:rFonts w:asciiTheme="majorBidi" w:hAnsiTheme="majorBidi" w:cstheme="majorBidi"/>
+          <w:shd w:val="clear" w:color="auto" w:fill="F9F9F9"/>
+        </w:rPr>
+        <w:t xml:space="preserve"> and mape value I got is around 1</w:t>
+      </w:r>
+      <w:r>
+        <w:rPr>
+          <w:rFonts w:asciiTheme="majorBidi" w:hAnsiTheme="majorBidi" w:cstheme="majorBidi"/>
+          <w:shd w:val="clear" w:color="auto" w:fill="F9F9F9"/>
+        </w:rPr>
+        <w:t>3</w:t>
+      </w:r>
+      <w:r>
+        <w:rPr>
+          <w:rFonts w:asciiTheme="majorBidi" w:hAnsiTheme="majorBidi" w:cstheme="majorBidi"/>
+          <w:shd w:val="clear" w:color="auto" w:fill="F9F9F9"/>
+        </w:rPr>
+        <w:t>.</w:t>
+      </w:r>
+      <w:r>
+        <w:rPr>
+          <w:rFonts w:asciiTheme="majorBidi" w:hAnsiTheme="majorBidi" w:cstheme="majorBidi"/>
+          <w:shd w:val="clear" w:color="auto" w:fill="F9F9F9"/>
+        </w:rPr>
+        <w:t>62</w:t>
+      </w:r>
+      <w:r>
+        <w:rPr>
+          <w:rFonts w:asciiTheme="majorBidi" w:hAnsiTheme="majorBidi" w:cstheme="majorBidi"/>
+          <w:shd w:val="clear" w:color="auto" w:fill="F9F9F9"/>
+        </w:rPr>
+        <w:t>%</w:t>
+      </w:r>
+    </w:p>
+    <w:p>
+      <w:pPr>
+        <w:rPr>
+          <w:rFonts w:asciiTheme="majorBidi" w:hAnsiTheme="majorBidi" w:cstheme="majorBidi"/>
+        </w:rPr>
+      </w:pPr>
+      <w:r>
+        <w:rPr>
+          <w:noProof/>
+        </w:rPr>
+        <w:lastRenderedPageBreak/>
+        <w:drawing>
+          <wp:inline distT="0" distB="0" distL="0" distR="0" wp14:anchorId="112AA941" wp14:editId="653D8826">
+            <wp:extent cx="5943600" cy="3169920"/>
+            <wp:effectExtent l="0" t="0" r="0" b="0"/>
+            <wp:docPr id="9" name="Picture 9" descr="Chart, line chart&#10;&#10;Description automatically generated"/>
+            <wp:cNvGraphicFramePr>
+              <a:graphicFrameLocks xmlns:a="http://schemas.openxmlformats.org/drawingml/2006/main" noChangeAspect="1"/>
+            </wp:cNvGraphicFramePr>
+            <a:graphic xmlns:a="http://schemas.openxmlformats.org/drawingml/2006/main">
+              <a:graphicData uri="http://schemas.openxmlformats.org/drawingml/2006/picture">
+                <pic:pic xmlns:pic="http://schemas.openxmlformats.org/drawingml/2006/picture">
+                  <pic:nvPicPr>
+                    <pic:cNvPr id="9" name="Picture 9" descr="Chart, line chart&#10;&#10;Description automatically generated"/>
+                    <pic:cNvPicPr/>
+                  </pic:nvPicPr>
+                  <pic:blipFill>
+                    <a:blip r:embed="rId10"/>
+                    <a:stretch>
+                      <a:fillRect/>
+                    </a:stretch>
+                  </pic:blipFill>
+                  <pic:spPr>
+                    <a:xfrm>
+                      <a:off x="0" y="0"/>
+                      <a:ext cx="5943600" cy="3169920"/>
+                    </a:xfrm>
+                    <a:prstGeom prst="rect">
+                      <a:avLst/>
+                    </a:prstGeom>
+                  </pic:spPr>
+                </pic:pic>
+              </a:graphicData>
+            </a:graphic>
+          </wp:inline>
+        </w:drawing>
+      </w:r>
     </w:p>
     <w:sectPr>
       <w:pgSz w:w="12240" w:h="15840"/>

</xml_diff>

<commit_message>
checked learning rate and layers,neurons
</commit_message>
<xml_diff>
--- a/Procedure.docx
+++ b/Procedure.docx
@@ -44,7 +44,21 @@
         <w:rPr>
           <w:rFonts w:asciiTheme="majorBidi" w:hAnsiTheme="majorBidi" w:cstheme="majorBidi"/>
         </w:rPr>
-        <w:t>We will focus on columns I-e “Close” and “timestamp” because neural prophet have specific requirement regarding dataframe that is data should have two columns one is date_time and other is the target variable that is to e predicted , so firstly looking at timestamp column we see that is given in minutely wise I-e each row is 60 seconds apart but there are certain rows where difference between consecutive rows is greater than 60 I-e it is either 120 or 180 or more so we must deal with such missing data</w:t>
+        <w:t xml:space="preserve">We will focus on columns I-e “Close” and “timestamp” because neural prophet have specific requirement regarding dataframe that is data should have two columns one is date_time and other is the target variable that is to </w:t>
+      </w:r>
+      <w:proofErr w:type="spellStart"/>
+      <w:r>
+        <w:rPr>
+          <w:rFonts w:asciiTheme="majorBidi" w:hAnsiTheme="majorBidi" w:cstheme="majorBidi"/>
+        </w:rPr>
+        <w:t>e</w:t>
+      </w:r>
+      <w:proofErr w:type="spellEnd"/>
+      <w:r>
+        <w:rPr>
+          <w:rFonts w:asciiTheme="majorBidi" w:hAnsiTheme="majorBidi" w:cstheme="majorBidi"/>
+        </w:rPr>
+        <w:t xml:space="preserve"> predicted , so firstly looking at timestamp column we see that is given in minutely wise I-e each row is 60 seconds apart but there are certain rows where difference between consecutive rows is greater than 60 I-e it is either 120 or 180 or more so we must deal with such missing data</w:t>
       </w:r>
     </w:p>
     <w:p>
@@ -125,7 +139,21 @@
         <w:rPr>
           <w:rFonts w:asciiTheme="majorBidi" w:hAnsiTheme="majorBidi" w:cstheme="majorBidi"/>
         </w:rPr>
-        <w:t>There are different approaches for it like we can divide the data based on largest gap but then we would be compromising on our data I-e we would be skipping a lot of data which won’t be based on 60 seconds interval but on largest interval like 5 minutes or more, the approach I will be adopting is to first I will be filling the gaps with 60 seconds and filling the null values row with previous values i-e pad</w:t>
+        <w:t xml:space="preserve">There are different approaches for it like we can divide the data based on largest gap but then we would be compromising on our data I-e we would be skipping a lot of data which won’t be based on 60 seconds interval but on largest interval like 5 minutes or more, the approach I will be adopting is to first I will be filling the gaps with 60 seconds and filling the null values row with previous values </w:t>
+      </w:r>
+      <w:proofErr w:type="spellStart"/>
+      <w:r>
+        <w:rPr>
+          <w:rFonts w:asciiTheme="majorBidi" w:hAnsiTheme="majorBidi" w:cstheme="majorBidi"/>
+        </w:rPr>
+        <w:t>i</w:t>
+      </w:r>
+      <w:proofErr w:type="spellEnd"/>
+      <w:r>
+        <w:rPr>
+          <w:rFonts w:asciiTheme="majorBidi" w:hAnsiTheme="majorBidi" w:cstheme="majorBidi"/>
+        </w:rPr>
+        <w:t>-e pad</w:t>
       </w:r>
     </w:p>
     <w:p>
@@ -313,6 +341,7 @@
         </w:rPr>
         <w:t xml:space="preserve">To get understanding of trend and seasonality, I used </w:t>
       </w:r>
+      <w:proofErr w:type="gramStart"/>
       <w:r>
         <w:rPr>
           <w:rFonts w:asciiTheme="majorBidi" w:hAnsiTheme="majorBidi" w:cstheme="majorBidi"/>
@@ -322,6 +351,7 @@
         </w:rPr>
         <w:t>stats.model</w:t>
       </w:r>
+      <w:proofErr w:type="gramEnd"/>
       <w:r>
         <w:rPr>
           <w:rFonts w:asciiTheme="majorBidi" w:hAnsiTheme="majorBidi" w:cstheme="majorBidi"/>
@@ -420,8 +450,18 @@
           <w:b/>
           <w:bCs/>
         </w:rPr>
-        <w:t>‘ds’</w:t>
-      </w:r>
+        <w:t>‘</w:t>
+      </w:r>
+      <w:proofErr w:type="gramStart"/>
+      <w:r>
+        <w:rPr>
+          <w:rFonts w:asciiTheme="majorBidi" w:hAnsiTheme="majorBidi" w:cstheme="majorBidi"/>
+          <w:b/>
+          <w:bCs/>
+        </w:rPr>
+        <w:t>ds’</w:t>
+      </w:r>
+      <w:proofErr w:type="gramEnd"/>
       <w:r>
         <w:rPr>
           <w:rFonts w:asciiTheme="majorBidi" w:hAnsiTheme="majorBidi" w:cstheme="majorBidi"/>
@@ -649,7 +689,25 @@
           <w:bCs/>
           <w:shd w:val="clear" w:color="auto" w:fill="F9F9F9"/>
         </w:rPr>
-        <w:t xml:space="preserve"> (2*20*24) </w:t>
+        <w:t xml:space="preserve"> (2*</w:t>
+      </w:r>
+      <w:r>
+        <w:rPr>
+          <w:rFonts w:asciiTheme="majorBidi" w:hAnsiTheme="majorBidi" w:cstheme="majorBidi"/>
+          <w:b/>
+          <w:bCs/>
+          <w:shd w:val="clear" w:color="auto" w:fill="F9F9F9"/>
+        </w:rPr>
+        <w:t>3</w:t>
+      </w:r>
+      <w:r>
+        <w:rPr>
+          <w:rFonts w:asciiTheme="majorBidi" w:hAnsiTheme="majorBidi" w:cstheme="majorBidi"/>
+          <w:b/>
+          <w:bCs/>
+          <w:shd w:val="clear" w:color="auto" w:fill="F9F9F9"/>
+        </w:rPr>
+        <w:t xml:space="preserve">0*24) </w:t>
       </w:r>
       <w:r>
         <w:rPr>
@@ -749,18 +807,31 @@
           <w:rFonts w:asciiTheme="majorBidi" w:hAnsiTheme="majorBidi" w:cstheme="majorBidi"/>
           <w:shd w:val="clear" w:color="auto" w:fill="F9F9F9"/>
         </w:rPr>
-        <w:t xml:space="preserve">And when I </w:t>
-      </w:r>
-      <w:r>
-        <w:rPr>
-          <w:rFonts w:asciiTheme="majorBidi" w:hAnsiTheme="majorBidi" w:cstheme="majorBidi"/>
-          <w:shd w:val="clear" w:color="auto" w:fill="F9F9F9"/>
-        </w:rPr>
-        <w:t xml:space="preserve">used last </w:t>
-      </w:r>
-      <w:r>
-        <w:rPr>
-          <w:rFonts w:asciiTheme="majorBidi" w:hAnsiTheme="majorBidi" w:cstheme="majorBidi"/>
+        <w:t xml:space="preserve">And when I used last 3 months of data by parameter </w:t>
+      </w:r>
+      <w:r>
+        <w:rPr>
+          <w:rFonts w:asciiTheme="majorBidi" w:hAnsiTheme="majorBidi" w:cstheme="majorBidi"/>
+          <w:b/>
+          <w:bCs/>
+          <w:shd w:val="clear" w:color="auto" w:fill="F9F9F9"/>
+        </w:rPr>
+        <w:t>n_lags</w:t>
+      </w:r>
+      <w:r>
+        <w:rPr>
+          <w:rFonts w:asciiTheme="majorBidi" w:hAnsiTheme="majorBidi" w:cstheme="majorBidi"/>
+          <w:b/>
+          <w:bCs/>
+          <w:shd w:val="clear" w:color="auto" w:fill="F9F9F9"/>
+        </w:rPr>
+        <w:t xml:space="preserve"> (3*</w:t>
+      </w:r>
+      <w:r>
+        <w:rPr>
+          <w:rFonts w:asciiTheme="majorBidi" w:hAnsiTheme="majorBidi" w:cstheme="majorBidi"/>
+          <w:b/>
+          <w:bCs/>
           <w:shd w:val="clear" w:color="auto" w:fill="F9F9F9"/>
         </w:rPr>
         <w:t>3</w:t>
@@ -768,45 +839,11 @@
       <w:r>
         <w:rPr>
           <w:rFonts w:asciiTheme="majorBidi" w:hAnsiTheme="majorBidi" w:cstheme="majorBidi"/>
-          <w:shd w:val="clear" w:color="auto" w:fill="F9F9F9"/>
-        </w:rPr>
-        <w:t xml:space="preserve"> months of data by parameter </w:t>
-      </w:r>
-      <w:r>
-        <w:rPr>
-          <w:rFonts w:asciiTheme="majorBidi" w:hAnsiTheme="majorBidi" w:cstheme="majorBidi"/>
-          <w:b/>
-          <w:bCs/>
-          <w:shd w:val="clear" w:color="auto" w:fill="F9F9F9"/>
-        </w:rPr>
-        <w:t>n_lags</w:t>
-      </w:r>
-      <w:r>
-        <w:rPr>
-          <w:rFonts w:asciiTheme="majorBidi" w:hAnsiTheme="majorBidi" w:cstheme="majorBidi"/>
-          <w:b/>
-          <w:bCs/>
-          <w:shd w:val="clear" w:color="auto" w:fill="F9F9F9"/>
-        </w:rPr>
-        <w:t xml:space="preserve"> (</w:t>
-      </w:r>
-      <w:r>
-        <w:rPr>
-          <w:rFonts w:asciiTheme="majorBidi" w:hAnsiTheme="majorBidi" w:cstheme="majorBidi"/>
-          <w:b/>
-          <w:bCs/>
-          <w:shd w:val="clear" w:color="auto" w:fill="F9F9F9"/>
-        </w:rPr>
-        <w:t>3</w:t>
-      </w:r>
-      <w:r>
-        <w:rPr>
-          <w:rFonts w:asciiTheme="majorBidi" w:hAnsiTheme="majorBidi" w:cstheme="majorBidi"/>
-          <w:b/>
-          <w:bCs/>
-          <w:shd w:val="clear" w:color="auto" w:fill="F9F9F9"/>
-        </w:rPr>
-        <w:t xml:space="preserve">*20*24) </w:t>
+          <w:b/>
+          <w:bCs/>
+          <w:shd w:val="clear" w:color="auto" w:fill="F9F9F9"/>
+        </w:rPr>
+        <w:t xml:space="preserve">0*24) </w:t>
       </w:r>
       <w:r>
         <w:rPr>
@@ -829,36 +866,43 @@
           <w:rFonts w:asciiTheme="majorBidi" w:hAnsiTheme="majorBidi" w:cstheme="majorBidi"/>
           <w:shd w:val="clear" w:color="auto" w:fill="F9F9F9"/>
         </w:rPr>
-        <w:t xml:space="preserve"> and mape value I got is around 1</w:t>
-      </w:r>
-      <w:r>
-        <w:rPr>
-          <w:rFonts w:asciiTheme="majorBidi" w:hAnsiTheme="majorBidi" w:cstheme="majorBidi"/>
-          <w:shd w:val="clear" w:color="auto" w:fill="F9F9F9"/>
-        </w:rPr>
-        <w:t>3</w:t>
-      </w:r>
-      <w:r>
-        <w:rPr>
-          <w:rFonts w:asciiTheme="majorBidi" w:hAnsiTheme="majorBidi" w:cstheme="majorBidi"/>
-          <w:shd w:val="clear" w:color="auto" w:fill="F9F9F9"/>
-        </w:rPr>
-        <w:t>.</w:t>
-      </w:r>
-      <w:r>
-        <w:rPr>
-          <w:rFonts w:asciiTheme="majorBidi" w:hAnsiTheme="majorBidi" w:cstheme="majorBidi"/>
-          <w:shd w:val="clear" w:color="auto" w:fill="F9F9F9"/>
-        </w:rPr>
-        <w:t>62</w:t>
-      </w:r>
-      <w:r>
-        <w:rPr>
-          <w:rFonts w:asciiTheme="majorBidi" w:hAnsiTheme="majorBidi" w:cstheme="majorBidi"/>
-          <w:shd w:val="clear" w:color="auto" w:fill="F9F9F9"/>
-        </w:rPr>
-        <w:t>%</w:t>
-      </w:r>
+        <w:t xml:space="preserve"> and mape value I got is around 13.62%</w:t>
+      </w:r>
+    </w:p>
+    <w:p>
+      <w:pPr>
+        <w:rPr>
+          <w:noProof/>
+        </w:rPr>
+      </w:pPr>
+    </w:p>
+    <w:p>
+      <w:pPr>
+        <w:rPr>
+          <w:noProof/>
+        </w:rPr>
+      </w:pPr>
+    </w:p>
+    <w:p>
+      <w:pPr>
+        <w:rPr>
+          <w:noProof/>
+        </w:rPr>
+      </w:pPr>
+    </w:p>
+    <w:p>
+      <w:pPr>
+        <w:rPr>
+          <w:noProof/>
+        </w:rPr>
+      </w:pPr>
+    </w:p>
+    <w:p>
+      <w:pPr>
+        <w:rPr>
+          <w:noProof/>
+        </w:rPr>
+      </w:pPr>
     </w:p>
     <w:p>
       <w:pPr>
@@ -907,6 +951,690 @@
           </wp:inline>
         </w:drawing>
       </w:r>
+    </w:p>
+    <w:p>
+      <w:pPr>
+        <w:rPr>
+          <w:rFonts w:asciiTheme="majorBidi" w:hAnsiTheme="majorBidi" w:cstheme="majorBidi"/>
+        </w:rPr>
+      </w:pPr>
+    </w:p>
+    <w:p>
+      <w:pPr>
+        <w:rPr>
+          <w:rFonts w:asciiTheme="majorBidi" w:hAnsiTheme="majorBidi" w:cstheme="majorBidi"/>
+        </w:rPr>
+      </w:pPr>
+    </w:p>
+    <w:p>
+      <w:pPr>
+        <w:rPr>
+          <w:rFonts w:asciiTheme="majorBidi" w:hAnsiTheme="majorBidi" w:cstheme="majorBidi"/>
+        </w:rPr>
+      </w:pPr>
+    </w:p>
+    <w:p>
+      <w:pPr>
+        <w:rPr>
+          <w:rFonts w:asciiTheme="majorBidi" w:hAnsiTheme="majorBidi" w:cstheme="majorBidi"/>
+          <w:shd w:val="clear" w:color="auto" w:fill="F9F9F9"/>
+        </w:rPr>
+      </w:pPr>
+      <w:r>
+        <w:rPr>
+          <w:rFonts w:asciiTheme="majorBidi" w:hAnsiTheme="majorBidi" w:cstheme="majorBidi"/>
+        </w:rPr>
+        <w:t xml:space="preserve">And for </w:t>
+      </w:r>
+      <w:r>
+        <w:rPr>
+          <w:rFonts w:asciiTheme="majorBidi" w:hAnsiTheme="majorBidi" w:cstheme="majorBidi"/>
+          <w:b/>
+          <w:bCs/>
+          <w:shd w:val="clear" w:color="auto" w:fill="F9F9F9"/>
+        </w:rPr>
+        <w:t>n_lags</w:t>
+      </w:r>
+      <w:r>
+        <w:rPr>
+          <w:rFonts w:asciiTheme="majorBidi" w:hAnsiTheme="majorBidi" w:cstheme="majorBidi"/>
+          <w:b/>
+          <w:bCs/>
+          <w:shd w:val="clear" w:color="auto" w:fill="F9F9F9"/>
+        </w:rPr>
+        <w:t xml:space="preserve"> (</w:t>
+      </w:r>
+      <w:r>
+        <w:rPr>
+          <w:rFonts w:asciiTheme="majorBidi" w:hAnsiTheme="majorBidi" w:cstheme="majorBidi"/>
+          <w:b/>
+          <w:bCs/>
+          <w:shd w:val="clear" w:color="auto" w:fill="F9F9F9"/>
+        </w:rPr>
+        <w:t>3</w:t>
+      </w:r>
+      <w:r>
+        <w:rPr>
+          <w:rFonts w:asciiTheme="majorBidi" w:hAnsiTheme="majorBidi" w:cstheme="majorBidi"/>
+          <w:b/>
+          <w:bCs/>
+          <w:shd w:val="clear" w:color="auto" w:fill="F9F9F9"/>
+        </w:rPr>
+        <w:t xml:space="preserve">0*24) </w:t>
+      </w:r>
+      <w:r>
+        <w:rPr>
+          <w:rFonts w:asciiTheme="majorBidi" w:hAnsiTheme="majorBidi" w:cstheme="majorBidi"/>
+          <w:shd w:val="clear" w:color="auto" w:fill="F9F9F9"/>
+        </w:rPr>
+        <w:t xml:space="preserve">and predicted next </w:t>
+      </w:r>
+      <w:r>
+        <w:rPr>
+          <w:rFonts w:asciiTheme="majorBidi" w:hAnsiTheme="majorBidi" w:cstheme="majorBidi"/>
+          <w:shd w:val="clear" w:color="auto" w:fill="F9F9F9"/>
+        </w:rPr>
+        <w:t>451</w:t>
+      </w:r>
+      <w:r>
+        <w:rPr>
+          <w:rFonts w:asciiTheme="majorBidi" w:hAnsiTheme="majorBidi" w:cstheme="majorBidi"/>
+          <w:shd w:val="clear" w:color="auto" w:fill="F9F9F9"/>
+        </w:rPr>
+        <w:t xml:space="preserve"> steps ahead in future by parameter </w:t>
+      </w:r>
+      <w:r>
+        <w:rPr>
+          <w:rFonts w:asciiTheme="majorBidi" w:hAnsiTheme="majorBidi" w:cstheme="majorBidi"/>
+          <w:b/>
+          <w:bCs/>
+          <w:shd w:val="clear" w:color="auto" w:fill="F9F9F9"/>
+        </w:rPr>
+        <w:t>n_forecasts</w:t>
+      </w:r>
+      <w:r>
+        <w:rPr>
+          <w:rFonts w:asciiTheme="majorBidi" w:hAnsiTheme="majorBidi" w:cstheme="majorBidi"/>
+          <w:shd w:val="clear" w:color="auto" w:fill="F9F9F9"/>
+        </w:rPr>
+        <w:t xml:space="preserve"> and mape value I got is around 1</w:t>
+      </w:r>
+      <w:r>
+        <w:rPr>
+          <w:rFonts w:asciiTheme="majorBidi" w:hAnsiTheme="majorBidi" w:cstheme="majorBidi"/>
+          <w:shd w:val="clear" w:color="auto" w:fill="F9F9F9"/>
+        </w:rPr>
+        <w:t>5</w:t>
+      </w:r>
+      <w:r>
+        <w:rPr>
+          <w:rFonts w:asciiTheme="majorBidi" w:hAnsiTheme="majorBidi" w:cstheme="majorBidi"/>
+          <w:shd w:val="clear" w:color="auto" w:fill="F9F9F9"/>
+        </w:rPr>
+        <w:t>.</w:t>
+      </w:r>
+      <w:r>
+        <w:rPr>
+          <w:rFonts w:asciiTheme="majorBidi" w:hAnsiTheme="majorBidi" w:cstheme="majorBidi"/>
+          <w:shd w:val="clear" w:color="auto" w:fill="F9F9F9"/>
+        </w:rPr>
+        <w:t>4</w:t>
+      </w:r>
+      <w:r>
+        <w:rPr>
+          <w:rFonts w:asciiTheme="majorBidi" w:hAnsiTheme="majorBidi" w:cstheme="majorBidi"/>
+          <w:shd w:val="clear" w:color="auto" w:fill="F9F9F9"/>
+        </w:rPr>
+        <w:t>2%</w:t>
+      </w:r>
+    </w:p>
+    <w:p>
+      <w:pPr>
+        <w:rPr>
+          <w:rFonts w:asciiTheme="majorBidi" w:hAnsiTheme="majorBidi" w:cstheme="majorBidi"/>
+        </w:rPr>
+      </w:pPr>
+      <w:r>
+        <w:rPr>
+          <w:noProof/>
+        </w:rPr>
+        <w:drawing>
+          <wp:inline distT="0" distB="0" distL="0" distR="0" wp14:anchorId="0D996749" wp14:editId="55E99544">
+            <wp:extent cx="5943600" cy="3131185"/>
+            <wp:effectExtent l="0" t="0" r="0" b="0"/>
+            <wp:docPr id="10" name="Picture 10" descr="Graphical user interface, chart, line chart&#10;&#10;Description automatically generated"/>
+            <wp:cNvGraphicFramePr>
+              <a:graphicFrameLocks xmlns:a="http://schemas.openxmlformats.org/drawingml/2006/main" noChangeAspect="1"/>
+            </wp:cNvGraphicFramePr>
+            <a:graphic xmlns:a="http://schemas.openxmlformats.org/drawingml/2006/main">
+              <a:graphicData uri="http://schemas.openxmlformats.org/drawingml/2006/picture">
+                <pic:pic xmlns:pic="http://schemas.openxmlformats.org/drawingml/2006/picture">
+                  <pic:nvPicPr>
+                    <pic:cNvPr id="10" name="Picture 10" descr="Graphical user interface, chart, line chart&#10;&#10;Description automatically generated"/>
+                    <pic:cNvPicPr/>
+                  </pic:nvPicPr>
+                  <pic:blipFill>
+                    <a:blip r:embed="rId11"/>
+                    <a:stretch>
+                      <a:fillRect/>
+                    </a:stretch>
+                  </pic:blipFill>
+                  <pic:spPr>
+                    <a:xfrm>
+                      <a:off x="0" y="0"/>
+                      <a:ext cx="5943600" cy="3131185"/>
+                    </a:xfrm>
+                    <a:prstGeom prst="rect">
+                      <a:avLst/>
+                    </a:prstGeom>
+                  </pic:spPr>
+                </pic:pic>
+              </a:graphicData>
+            </a:graphic>
+          </wp:inline>
+        </w:drawing>
+      </w:r>
+    </w:p>
+    <w:p>
+      <w:pPr>
+        <w:rPr>
+          <w:rFonts w:asciiTheme="majorBidi" w:hAnsiTheme="majorBidi" w:cstheme="majorBidi"/>
+        </w:rPr>
+      </w:pPr>
+    </w:p>
+    <w:p>
+      <w:pPr>
+        <w:rPr>
+          <w:rFonts w:asciiTheme="majorBidi" w:hAnsiTheme="majorBidi" w:cstheme="majorBidi"/>
+        </w:rPr>
+      </w:pPr>
+      <w:r>
+        <w:rPr>
+          <w:rFonts w:asciiTheme="majorBidi" w:hAnsiTheme="majorBidi" w:cstheme="majorBidi"/>
+        </w:rPr>
+        <w:lastRenderedPageBreak/>
+        <w:t xml:space="preserve">for </w:t>
+      </w:r>
+      <w:r>
+        <w:rPr>
+          <w:rFonts w:asciiTheme="majorBidi" w:hAnsiTheme="majorBidi" w:cstheme="majorBidi"/>
+          <w:b/>
+          <w:bCs/>
+          <w:shd w:val="clear" w:color="auto" w:fill="F9F9F9"/>
+        </w:rPr>
+        <w:t>n_lags</w:t>
+      </w:r>
+      <w:r>
+        <w:rPr>
+          <w:rFonts w:asciiTheme="majorBidi" w:hAnsiTheme="majorBidi" w:cstheme="majorBidi"/>
+          <w:b/>
+          <w:bCs/>
+          <w:shd w:val="clear" w:color="auto" w:fill="F9F9F9"/>
+        </w:rPr>
+        <w:t xml:space="preserve"> (</w:t>
+      </w:r>
+      <w:r>
+        <w:rPr>
+          <w:rFonts w:asciiTheme="majorBidi" w:hAnsiTheme="majorBidi" w:cstheme="majorBidi"/>
+          <w:b/>
+          <w:bCs/>
+          <w:shd w:val="clear" w:color="auto" w:fill="F9F9F9"/>
+        </w:rPr>
+        <w:t>2*</w:t>
+      </w:r>
+      <w:r>
+        <w:rPr>
+          <w:rFonts w:asciiTheme="majorBidi" w:hAnsiTheme="majorBidi" w:cstheme="majorBidi"/>
+          <w:b/>
+          <w:bCs/>
+          <w:shd w:val="clear" w:color="auto" w:fill="F9F9F9"/>
+        </w:rPr>
+        <w:t xml:space="preserve">30*24) </w:t>
+      </w:r>
+      <w:r>
+        <w:rPr>
+          <w:rFonts w:asciiTheme="majorBidi" w:hAnsiTheme="majorBidi" w:cstheme="majorBidi"/>
+          <w:shd w:val="clear" w:color="auto" w:fill="F9F9F9"/>
+        </w:rPr>
+        <w:t xml:space="preserve">and predicted next 451 steps ahead in future by parameter </w:t>
+      </w:r>
+      <w:r>
+        <w:rPr>
+          <w:rFonts w:asciiTheme="majorBidi" w:hAnsiTheme="majorBidi" w:cstheme="majorBidi"/>
+          <w:b/>
+          <w:bCs/>
+          <w:shd w:val="clear" w:color="auto" w:fill="F9F9F9"/>
+        </w:rPr>
+        <w:t>n_forecasts</w:t>
+      </w:r>
+      <w:r>
+        <w:rPr>
+          <w:rFonts w:asciiTheme="majorBidi" w:hAnsiTheme="majorBidi" w:cstheme="majorBidi"/>
+          <w:shd w:val="clear" w:color="auto" w:fill="F9F9F9"/>
+        </w:rPr>
+        <w:t xml:space="preserve"> and mape value I got is around 1</w:t>
+      </w:r>
+      <w:r>
+        <w:rPr>
+          <w:rFonts w:asciiTheme="majorBidi" w:hAnsiTheme="majorBidi" w:cstheme="majorBidi"/>
+          <w:shd w:val="clear" w:color="auto" w:fill="F9F9F9"/>
+        </w:rPr>
+        <w:t>8</w:t>
+      </w:r>
+      <w:r>
+        <w:rPr>
+          <w:rFonts w:asciiTheme="majorBidi" w:hAnsiTheme="majorBidi" w:cstheme="majorBidi"/>
+          <w:shd w:val="clear" w:color="auto" w:fill="F9F9F9"/>
+        </w:rPr>
+        <w:t>.6</w:t>
+      </w:r>
+      <w:r>
+        <w:rPr>
+          <w:rFonts w:asciiTheme="majorBidi" w:hAnsiTheme="majorBidi" w:cstheme="majorBidi"/>
+          <w:shd w:val="clear" w:color="auto" w:fill="F9F9F9"/>
+        </w:rPr>
+        <w:t>0</w:t>
+      </w:r>
+      <w:r>
+        <w:rPr>
+          <w:rFonts w:asciiTheme="majorBidi" w:hAnsiTheme="majorBidi" w:cstheme="majorBidi"/>
+          <w:shd w:val="clear" w:color="auto" w:fill="F9F9F9"/>
+        </w:rPr>
+        <w:t>%</w:t>
+      </w:r>
+    </w:p>
+    <w:p>
+      <w:pPr>
+        <w:rPr>
+          <w:rFonts w:asciiTheme="majorBidi" w:hAnsiTheme="majorBidi" w:cstheme="majorBidi"/>
+        </w:rPr>
+      </w:pPr>
+      <w:r>
+        <w:rPr>
+          <w:noProof/>
+        </w:rPr>
+        <w:drawing>
+          <wp:inline distT="0" distB="0" distL="0" distR="0" wp14:anchorId="7B582686" wp14:editId="089F06FD">
+            <wp:extent cx="5943600" cy="3142615"/>
+            <wp:effectExtent l="0" t="0" r="0" b="635"/>
+            <wp:docPr id="11" name="Picture 11" descr="Chart, line chart&#10;&#10;Description automatically generated"/>
+            <wp:cNvGraphicFramePr>
+              <a:graphicFrameLocks xmlns:a="http://schemas.openxmlformats.org/drawingml/2006/main" noChangeAspect="1"/>
+            </wp:cNvGraphicFramePr>
+            <a:graphic xmlns:a="http://schemas.openxmlformats.org/drawingml/2006/main">
+              <a:graphicData uri="http://schemas.openxmlformats.org/drawingml/2006/picture">
+                <pic:pic xmlns:pic="http://schemas.openxmlformats.org/drawingml/2006/picture">
+                  <pic:nvPicPr>
+                    <pic:cNvPr id="11" name="Picture 11" descr="Chart, line chart&#10;&#10;Description automatically generated"/>
+                    <pic:cNvPicPr/>
+                  </pic:nvPicPr>
+                  <pic:blipFill>
+                    <a:blip r:embed="rId12"/>
+                    <a:stretch>
+                      <a:fillRect/>
+                    </a:stretch>
+                  </pic:blipFill>
+                  <pic:spPr>
+                    <a:xfrm>
+                      <a:off x="0" y="0"/>
+                      <a:ext cx="5943600" cy="3142615"/>
+                    </a:xfrm>
+                    <a:prstGeom prst="rect">
+                      <a:avLst/>
+                    </a:prstGeom>
+                  </pic:spPr>
+                </pic:pic>
+              </a:graphicData>
+            </a:graphic>
+          </wp:inline>
+        </w:drawing>
+      </w:r>
+    </w:p>
+    <w:p>
+      <w:pPr>
+        <w:rPr>
+          <w:rFonts w:asciiTheme="majorBidi" w:hAnsiTheme="majorBidi" w:cstheme="majorBidi"/>
+        </w:rPr>
+      </w:pPr>
+    </w:p>
+    <w:p>
+      <w:pPr>
+        <w:rPr>
+          <w:rFonts w:asciiTheme="majorBidi" w:hAnsiTheme="majorBidi" w:cstheme="majorBidi"/>
+        </w:rPr>
+      </w:pPr>
+      <w:r>
+        <w:rPr>
+          <w:rFonts w:asciiTheme="majorBidi" w:hAnsiTheme="majorBidi" w:cstheme="majorBidi"/>
+        </w:rPr>
+        <w:t xml:space="preserve">for </w:t>
+      </w:r>
+      <w:r>
+        <w:rPr>
+          <w:rFonts w:asciiTheme="majorBidi" w:hAnsiTheme="majorBidi" w:cstheme="majorBidi"/>
+          <w:b/>
+          <w:bCs/>
+          <w:shd w:val="clear" w:color="auto" w:fill="F9F9F9"/>
+        </w:rPr>
+        <w:t>n_lags</w:t>
+      </w:r>
+      <w:r>
+        <w:rPr>
+          <w:rFonts w:asciiTheme="majorBidi" w:hAnsiTheme="majorBidi" w:cstheme="majorBidi"/>
+          <w:b/>
+          <w:bCs/>
+          <w:shd w:val="clear" w:color="auto" w:fill="F9F9F9"/>
+        </w:rPr>
+        <w:t xml:space="preserve"> (30*24) </w:t>
+      </w:r>
+      <w:r>
+        <w:rPr>
+          <w:rFonts w:asciiTheme="majorBidi" w:hAnsiTheme="majorBidi" w:cstheme="majorBidi"/>
+          <w:shd w:val="clear" w:color="auto" w:fill="F9F9F9"/>
+        </w:rPr>
+        <w:t>and predicted next 45</w:t>
+      </w:r>
+      <w:r>
+        <w:rPr>
+          <w:rFonts w:asciiTheme="majorBidi" w:hAnsiTheme="majorBidi" w:cstheme="majorBidi"/>
+          <w:shd w:val="clear" w:color="auto" w:fill="F9F9F9"/>
+        </w:rPr>
+        <w:t>0</w:t>
+      </w:r>
+      <w:r>
+        <w:rPr>
+          <w:rFonts w:asciiTheme="majorBidi" w:hAnsiTheme="majorBidi" w:cstheme="majorBidi"/>
+          <w:shd w:val="clear" w:color="auto" w:fill="F9F9F9"/>
+        </w:rPr>
+        <w:t xml:space="preserve"> steps ahead in future by parameter </w:t>
+      </w:r>
+      <w:r>
+        <w:rPr>
+          <w:rFonts w:asciiTheme="majorBidi" w:hAnsiTheme="majorBidi" w:cstheme="majorBidi"/>
+          <w:b/>
+          <w:bCs/>
+          <w:shd w:val="clear" w:color="auto" w:fill="F9F9F9"/>
+        </w:rPr>
+        <w:t>n_forecasts</w:t>
+      </w:r>
+      <w:r>
+        <w:rPr>
+          <w:rFonts w:asciiTheme="majorBidi" w:hAnsiTheme="majorBidi" w:cstheme="majorBidi"/>
+          <w:b/>
+          <w:bCs/>
+          <w:shd w:val="clear" w:color="auto" w:fill="F9F9F9"/>
+        </w:rPr>
+        <w:t xml:space="preserve"> </w:t>
+      </w:r>
+      <w:r>
+        <w:rPr>
+          <w:rFonts w:asciiTheme="majorBidi" w:hAnsiTheme="majorBidi" w:cstheme="majorBidi"/>
+          <w:shd w:val="clear" w:color="auto" w:fill="F9F9F9"/>
+        </w:rPr>
+        <w:t>and learning rate 0.005</w:t>
+      </w:r>
+      <w:r>
+        <w:rPr>
+          <w:rFonts w:asciiTheme="majorBidi" w:hAnsiTheme="majorBidi" w:cstheme="majorBidi"/>
+          <w:shd w:val="clear" w:color="auto" w:fill="F9F9F9"/>
+        </w:rPr>
+        <w:t xml:space="preserve"> and mape value I got is around 1</w:t>
+      </w:r>
+      <w:r>
+        <w:rPr>
+          <w:rFonts w:asciiTheme="majorBidi" w:hAnsiTheme="majorBidi" w:cstheme="majorBidi"/>
+          <w:shd w:val="clear" w:color="auto" w:fill="F9F9F9"/>
+        </w:rPr>
+        <w:t>6.231</w:t>
+      </w:r>
+      <w:r>
+        <w:rPr>
+          <w:rFonts w:asciiTheme="majorBidi" w:hAnsiTheme="majorBidi" w:cstheme="majorBidi"/>
+          <w:shd w:val="clear" w:color="auto" w:fill="F9F9F9"/>
+        </w:rPr>
+        <w:t>%</w:t>
+      </w:r>
+    </w:p>
+    <w:p>
+      <w:pPr>
+        <w:rPr>
+          <w:rFonts w:asciiTheme="majorBidi" w:hAnsiTheme="majorBidi" w:cstheme="majorBidi"/>
+        </w:rPr>
+      </w:pPr>
+      <w:r>
+        <w:rPr>
+          <w:noProof/>
+        </w:rPr>
+        <w:drawing>
+          <wp:inline distT="0" distB="0" distL="0" distR="0" wp14:anchorId="2E1FC181" wp14:editId="4DC1A313">
+            <wp:extent cx="5943600" cy="3145155"/>
+            <wp:effectExtent l="0" t="0" r="0" b="0"/>
+            <wp:docPr id="12" name="Picture 12" descr="Graphical user interface, chart, line chart&#10;&#10;Description automatically generated"/>
+            <wp:cNvGraphicFramePr>
+              <a:graphicFrameLocks xmlns:a="http://schemas.openxmlformats.org/drawingml/2006/main" noChangeAspect="1"/>
+            </wp:cNvGraphicFramePr>
+            <a:graphic xmlns:a="http://schemas.openxmlformats.org/drawingml/2006/main">
+              <a:graphicData uri="http://schemas.openxmlformats.org/drawingml/2006/picture">
+                <pic:pic xmlns:pic="http://schemas.openxmlformats.org/drawingml/2006/picture">
+                  <pic:nvPicPr>
+                    <pic:cNvPr id="12" name="Picture 12" descr="Graphical user interface, chart, line chart&#10;&#10;Description automatically generated"/>
+                    <pic:cNvPicPr/>
+                  </pic:nvPicPr>
+                  <pic:blipFill>
+                    <a:blip r:embed="rId13"/>
+                    <a:stretch>
+                      <a:fillRect/>
+                    </a:stretch>
+                  </pic:blipFill>
+                  <pic:spPr>
+                    <a:xfrm>
+                      <a:off x="0" y="0"/>
+                      <a:ext cx="5943600" cy="3145155"/>
+                    </a:xfrm>
+                    <a:prstGeom prst="rect">
+                      <a:avLst/>
+                    </a:prstGeom>
+                  </pic:spPr>
+                </pic:pic>
+              </a:graphicData>
+            </a:graphic>
+          </wp:inline>
+        </w:drawing>
+      </w:r>
+    </w:p>
+    <w:p>
+      <w:pPr>
+        <w:rPr>
+          <w:rFonts w:asciiTheme="majorBidi" w:hAnsiTheme="majorBidi" w:cstheme="majorBidi"/>
+        </w:rPr>
+      </w:pPr>
+    </w:p>
+    <w:p>
+      <w:pPr>
+        <w:rPr>
+          <w:rFonts w:asciiTheme="majorBidi" w:hAnsiTheme="majorBidi" w:cstheme="majorBidi"/>
+        </w:rPr>
+      </w:pPr>
+    </w:p>
+    <w:p>
+      <w:pPr>
+        <w:rPr>
+          <w:rFonts w:asciiTheme="majorBidi" w:hAnsiTheme="majorBidi" w:cstheme="majorBidi"/>
+        </w:rPr>
+      </w:pPr>
+      <w:r>
+        <w:rPr>
+          <w:rFonts w:asciiTheme="majorBidi" w:hAnsiTheme="majorBidi" w:cstheme="majorBidi"/>
+        </w:rPr>
+        <w:lastRenderedPageBreak/>
+        <w:t xml:space="preserve">I will add deep AR part also </w:t>
+      </w:r>
+      <w:proofErr w:type="spellStart"/>
+      <w:r>
+        <w:rPr>
+          <w:rFonts w:asciiTheme="majorBidi" w:hAnsiTheme="majorBidi" w:cstheme="majorBidi"/>
+        </w:rPr>
+        <w:t>i</w:t>
+      </w:r>
+      <w:proofErr w:type="spellEnd"/>
+      <w:r>
+        <w:rPr>
+          <w:rFonts w:asciiTheme="majorBidi" w:hAnsiTheme="majorBidi" w:cstheme="majorBidi"/>
+        </w:rPr>
+        <w:t>-e add hidden layers and neurons to see its effect</w:t>
+      </w:r>
+    </w:p>
+    <w:p>
+      <w:pPr>
+        <w:rPr>
+          <w:rFonts w:asciiTheme="majorBidi" w:hAnsiTheme="majorBidi" w:cstheme="majorBidi"/>
+        </w:rPr>
+      </w:pPr>
+      <w:r>
+        <w:rPr>
+          <w:rFonts w:asciiTheme="majorBidi" w:hAnsiTheme="majorBidi" w:cstheme="majorBidi"/>
+        </w:rPr>
+        <w:t xml:space="preserve">for </w:t>
+      </w:r>
+      <w:r>
+        <w:rPr>
+          <w:rFonts w:asciiTheme="majorBidi" w:hAnsiTheme="majorBidi" w:cstheme="majorBidi"/>
+          <w:b/>
+          <w:bCs/>
+          <w:shd w:val="clear" w:color="auto" w:fill="F9F9F9"/>
+        </w:rPr>
+        <w:t>n_lags</w:t>
+      </w:r>
+      <w:r>
+        <w:rPr>
+          <w:rFonts w:asciiTheme="majorBidi" w:hAnsiTheme="majorBidi" w:cstheme="majorBidi"/>
+          <w:b/>
+          <w:bCs/>
+          <w:shd w:val="clear" w:color="auto" w:fill="F9F9F9"/>
+        </w:rPr>
+        <w:t xml:space="preserve"> (30*24) </w:t>
+      </w:r>
+      <w:r>
+        <w:rPr>
+          <w:rFonts w:asciiTheme="majorBidi" w:hAnsiTheme="majorBidi" w:cstheme="majorBidi"/>
+          <w:shd w:val="clear" w:color="auto" w:fill="F9F9F9"/>
+        </w:rPr>
+        <w:t xml:space="preserve">and predicted next 450 steps ahead in future by parameter </w:t>
+      </w:r>
+      <w:r>
+        <w:rPr>
+          <w:rFonts w:asciiTheme="majorBidi" w:hAnsiTheme="majorBidi" w:cstheme="majorBidi"/>
+          <w:b/>
+          <w:bCs/>
+          <w:shd w:val="clear" w:color="auto" w:fill="F9F9F9"/>
+        </w:rPr>
+        <w:t>n_forecasts</w:t>
+      </w:r>
+      <w:r>
+        <w:rPr>
+          <w:rFonts w:asciiTheme="majorBidi" w:hAnsiTheme="majorBidi" w:cstheme="majorBidi"/>
+          <w:b/>
+          <w:bCs/>
+          <w:shd w:val="clear" w:color="auto" w:fill="F9F9F9"/>
+        </w:rPr>
+        <w:t xml:space="preserve"> </w:t>
+      </w:r>
+      <w:r>
+        <w:rPr>
+          <w:rFonts w:asciiTheme="majorBidi" w:hAnsiTheme="majorBidi" w:cstheme="majorBidi"/>
+          <w:shd w:val="clear" w:color="auto" w:fill="F9F9F9"/>
+        </w:rPr>
+        <w:t xml:space="preserve">and </w:t>
+      </w:r>
+      <w:r>
+        <w:rPr>
+          <w:rFonts w:asciiTheme="majorBidi" w:hAnsiTheme="majorBidi" w:cstheme="majorBidi"/>
+          <w:shd w:val="clear" w:color="auto" w:fill="F9F9F9"/>
+        </w:rPr>
+        <w:t>with 6 layers and d_hidden 16</w:t>
+      </w:r>
+      <w:r>
+        <w:rPr>
+          <w:rFonts w:asciiTheme="majorBidi" w:hAnsiTheme="majorBidi" w:cstheme="majorBidi"/>
+          <w:shd w:val="clear" w:color="auto" w:fill="F9F9F9"/>
+        </w:rPr>
+        <w:t xml:space="preserve"> and mape value I got is around 16.231%</w:t>
+      </w:r>
+    </w:p>
+    <w:p>
+      <w:pPr>
+        <w:rPr>
+          <w:rFonts w:asciiTheme="majorBidi" w:hAnsiTheme="majorBidi" w:cstheme="majorBidi"/>
+        </w:rPr>
+      </w:pPr>
+    </w:p>
+    <w:p>
+      <w:pPr>
+        <w:rPr>
+          <w:rFonts w:asciiTheme="majorBidi" w:hAnsiTheme="majorBidi" w:cstheme="majorBidi"/>
+        </w:rPr>
+      </w:pPr>
+      <w:r>
+        <w:rPr>
+          <w:noProof/>
+        </w:rPr>
+        <w:drawing>
+          <wp:inline distT="0" distB="0" distL="0" distR="0" wp14:anchorId="70F14CCB" wp14:editId="523B0D38">
+            <wp:extent cx="5943600" cy="3138170"/>
+            <wp:effectExtent l="0" t="0" r="0" b="5080"/>
+            <wp:docPr id="13" name="Picture 13" descr="Graphical user interface, chart, line chart&#10;&#10;Description automatically generated"/>
+            <wp:cNvGraphicFramePr>
+              <a:graphicFrameLocks xmlns:a="http://schemas.openxmlformats.org/drawingml/2006/main" noChangeAspect="1"/>
+            </wp:cNvGraphicFramePr>
+            <a:graphic xmlns:a="http://schemas.openxmlformats.org/drawingml/2006/main">
+              <a:graphicData uri="http://schemas.openxmlformats.org/drawingml/2006/picture">
+                <pic:pic xmlns:pic="http://schemas.openxmlformats.org/drawingml/2006/picture">
+                  <pic:nvPicPr>
+                    <pic:cNvPr id="13" name="Picture 13" descr="Graphical user interface, chart, line chart&#10;&#10;Description automatically generated"/>
+                    <pic:cNvPicPr/>
+                  </pic:nvPicPr>
+                  <pic:blipFill>
+                    <a:blip r:embed="rId14"/>
+                    <a:stretch>
+                      <a:fillRect/>
+                    </a:stretch>
+                  </pic:blipFill>
+                  <pic:spPr>
+                    <a:xfrm>
+                      <a:off x="0" y="0"/>
+                      <a:ext cx="5943600" cy="3138170"/>
+                    </a:xfrm>
+                    <a:prstGeom prst="rect">
+                      <a:avLst/>
+                    </a:prstGeom>
+                  </pic:spPr>
+                </pic:pic>
+              </a:graphicData>
+            </a:graphic>
+          </wp:inline>
+        </w:drawing>
+      </w:r>
+    </w:p>
+    <w:p>
+      <w:pPr>
+        <w:rPr>
+          <w:rFonts w:asciiTheme="majorBidi" w:hAnsiTheme="majorBidi" w:cstheme="majorBidi"/>
+        </w:rPr>
+      </w:pPr>
+    </w:p>
+    <w:p>
+      <w:pPr>
+        <w:rPr>
+          <w:rFonts w:asciiTheme="majorBidi" w:hAnsiTheme="majorBidi" w:cstheme="majorBidi"/>
+        </w:rPr>
+      </w:pPr>
+    </w:p>
+    <w:p>
+      <w:pPr>
+        <w:rPr>
+          <w:rFonts w:asciiTheme="majorBidi" w:hAnsiTheme="majorBidi" w:cstheme="majorBidi"/>
+        </w:rPr>
+      </w:pPr>
     </w:p>
     <w:sectPr>
       <w:pgSz w:w="12240" w:h="15840"/>

</xml_diff>

<commit_message>
Added learning rate and layers,neurons,trend,seasonality
</commit_message>
<xml_diff>
--- a/Procedure.docx
+++ b/Procedure.docx
@@ -44,21 +44,7 @@
         <w:rPr>
           <w:rFonts w:asciiTheme="majorBidi" w:hAnsiTheme="majorBidi" w:cstheme="majorBidi"/>
         </w:rPr>
-        <w:t xml:space="preserve">We will focus on columns I-e “Close” and “timestamp” because neural prophet have specific requirement regarding dataframe that is data should have two columns one is date_time and other is the target variable that is to </w:t>
-      </w:r>
-      <w:proofErr w:type="spellStart"/>
-      <w:r>
-        <w:rPr>
-          <w:rFonts w:asciiTheme="majorBidi" w:hAnsiTheme="majorBidi" w:cstheme="majorBidi"/>
-        </w:rPr>
-        <w:t>e</w:t>
-      </w:r>
-      <w:proofErr w:type="spellEnd"/>
-      <w:r>
-        <w:rPr>
-          <w:rFonts w:asciiTheme="majorBidi" w:hAnsiTheme="majorBidi" w:cstheme="majorBidi"/>
-        </w:rPr>
-        <w:t xml:space="preserve"> predicted , so firstly looking at timestamp column we see that is given in minutely wise I-e each row is 60 seconds apart but there are certain rows where difference between consecutive rows is greater than 60 I-e it is either 120 or 180 or more so we must deal with such missing data</w:t>
+        <w:t>We will focus on columns I-e “Close” and “timestamp” because neural prophet have specific requirement regarding dataframe that is data should have two columns one is date_time and other is the target variable that is to e predicted , so firstly looking at timestamp column we see that is given in minutely wise I-e each row is 60 seconds apart but there are certain rows where difference between consecutive rows is greater than 60 I-e it is either 120 or 180 or more so we must deal with such missing data</w:t>
       </w:r>
     </w:p>
     <w:p>
@@ -139,21 +125,7 @@
         <w:rPr>
           <w:rFonts w:asciiTheme="majorBidi" w:hAnsiTheme="majorBidi" w:cstheme="majorBidi"/>
         </w:rPr>
-        <w:t xml:space="preserve">There are different approaches for it like we can divide the data based on largest gap but then we would be compromising on our data I-e we would be skipping a lot of data which won’t be based on 60 seconds interval but on largest interval like 5 minutes or more, the approach I will be adopting is to first I will be filling the gaps with 60 seconds and filling the null values row with previous values </w:t>
-      </w:r>
-      <w:proofErr w:type="spellStart"/>
-      <w:r>
-        <w:rPr>
-          <w:rFonts w:asciiTheme="majorBidi" w:hAnsiTheme="majorBidi" w:cstheme="majorBidi"/>
-        </w:rPr>
-        <w:t>i</w:t>
-      </w:r>
-      <w:proofErr w:type="spellEnd"/>
-      <w:r>
-        <w:rPr>
-          <w:rFonts w:asciiTheme="majorBidi" w:hAnsiTheme="majorBidi" w:cstheme="majorBidi"/>
-        </w:rPr>
-        <w:t>-e pad</w:t>
+        <w:t>There are different approaches for it like we can divide the data based on largest gap but then we would be compromising on our data I-e we would be skipping a lot of data which won’t be based on 60 seconds interval but on largest interval like 5 minutes or more, the approach I will be adopting is to first I will be filling the gaps with 60 seconds and filling the null values row with previous values i-e pad</w:t>
       </w:r>
     </w:p>
     <w:p>
@@ -341,7 +313,6 @@
         </w:rPr>
         <w:t xml:space="preserve">To get understanding of trend and seasonality, I used </w:t>
       </w:r>
-      <w:proofErr w:type="gramStart"/>
       <w:r>
         <w:rPr>
           <w:rFonts w:asciiTheme="majorBidi" w:hAnsiTheme="majorBidi" w:cstheme="majorBidi"/>
@@ -351,7 +322,6 @@
         </w:rPr>
         <w:t>stats.model</w:t>
       </w:r>
-      <w:proofErr w:type="gramEnd"/>
       <w:r>
         <w:rPr>
           <w:rFonts w:asciiTheme="majorBidi" w:hAnsiTheme="majorBidi" w:cstheme="majorBidi"/>
@@ -450,18 +420,8 @@
           <w:b/>
           <w:bCs/>
         </w:rPr>
-        <w:t>‘</w:t>
-      </w:r>
-      <w:proofErr w:type="gramStart"/>
-      <w:r>
-        <w:rPr>
-          <w:rFonts w:asciiTheme="majorBidi" w:hAnsiTheme="majorBidi" w:cstheme="majorBidi"/>
-          <w:b/>
-          <w:bCs/>
-        </w:rPr>
-        <w:t>ds’</w:t>
-      </w:r>
-      <w:proofErr w:type="gramEnd"/>
+        <w:t>‘ds’</w:t>
+      </w:r>
       <w:r>
         <w:rPr>
           <w:rFonts w:asciiTheme="majorBidi" w:hAnsiTheme="majorBidi" w:cstheme="majorBidi"/>
@@ -1467,21 +1427,7 @@
           <w:rFonts w:asciiTheme="majorBidi" w:hAnsiTheme="majorBidi" w:cstheme="majorBidi"/>
         </w:rPr>
         <w:lastRenderedPageBreak/>
-        <w:t xml:space="preserve">I will add deep AR part also </w:t>
-      </w:r>
-      <w:proofErr w:type="spellStart"/>
-      <w:r>
-        <w:rPr>
-          <w:rFonts w:asciiTheme="majorBidi" w:hAnsiTheme="majorBidi" w:cstheme="majorBidi"/>
-        </w:rPr>
-        <w:t>i</w:t>
-      </w:r>
-      <w:proofErr w:type="spellEnd"/>
-      <w:r>
-        <w:rPr>
-          <w:rFonts w:asciiTheme="majorBidi" w:hAnsiTheme="majorBidi" w:cstheme="majorBidi"/>
-        </w:rPr>
-        <w:t>-e add hidden layers and neurons to see its effect</w:t>
+        <w:t>I will add deep AR part also i-e add hidden layers and neurons to see its effect</w:t>
       </w:r>
     </w:p>
     <w:p>
@@ -1558,7 +1504,21 @@
           <w:rFonts w:asciiTheme="majorBidi" w:hAnsiTheme="majorBidi" w:cstheme="majorBidi"/>
           <w:shd w:val="clear" w:color="auto" w:fill="F9F9F9"/>
         </w:rPr>
-        <w:t xml:space="preserve"> and mape value I got is around 16.231%</w:t>
+        <w:t xml:space="preserve"> and mape value I got is around 1</w:t>
+      </w:r>
+      <w:r>
+        <w:rPr>
+          <w:rFonts w:asciiTheme="majorBidi" w:hAnsiTheme="majorBidi" w:cstheme="majorBidi"/>
+          <w:shd w:val="clear" w:color="auto" w:fill="F9F9F9"/>
+        </w:rPr>
+        <w:t>0.786</w:t>
+      </w:r>
+      <w:r>
+        <w:rPr>
+          <w:rFonts w:asciiTheme="majorBidi" w:hAnsiTheme="majorBidi" w:cstheme="majorBidi"/>
+          <w:shd w:val="clear" w:color="auto" w:fill="F9F9F9"/>
+        </w:rPr>
+        <w:t>%</w:t>
       </w:r>
     </w:p>
     <w:p>
@@ -1621,6 +1581,144 @@
           <w:rFonts w:asciiTheme="majorBidi" w:hAnsiTheme="majorBidi" w:cstheme="majorBidi"/>
         </w:rPr>
       </w:pPr>
+    </w:p>
+    <w:p>
+      <w:pPr>
+        <w:rPr>
+          <w:rFonts w:asciiTheme="majorBidi" w:hAnsiTheme="majorBidi" w:cstheme="majorBidi"/>
+        </w:rPr>
+      </w:pPr>
+      <w:r>
+        <w:rPr>
+          <w:rFonts w:asciiTheme="majorBidi" w:hAnsiTheme="majorBidi" w:cstheme="majorBidi"/>
+        </w:rPr>
+        <w:t xml:space="preserve">for </w:t>
+      </w:r>
+      <w:r>
+        <w:rPr>
+          <w:rFonts w:asciiTheme="majorBidi" w:hAnsiTheme="majorBidi" w:cstheme="majorBidi"/>
+          <w:b/>
+          <w:bCs/>
+          <w:shd w:val="clear" w:color="auto" w:fill="F9F9F9"/>
+        </w:rPr>
+        <w:t>n_lags</w:t>
+      </w:r>
+      <w:r>
+        <w:rPr>
+          <w:rFonts w:asciiTheme="majorBidi" w:hAnsiTheme="majorBidi" w:cstheme="majorBidi"/>
+          <w:b/>
+          <w:bCs/>
+          <w:shd w:val="clear" w:color="auto" w:fill="F9F9F9"/>
+        </w:rPr>
+        <w:t xml:space="preserve"> (30*24) </w:t>
+      </w:r>
+      <w:r>
+        <w:rPr>
+          <w:rFonts w:asciiTheme="majorBidi" w:hAnsiTheme="majorBidi" w:cstheme="majorBidi"/>
+          <w:shd w:val="clear" w:color="auto" w:fill="F9F9F9"/>
+        </w:rPr>
+        <w:t xml:space="preserve">and predicted next 450 steps ahead in future by parameter </w:t>
+      </w:r>
+      <w:r>
+        <w:rPr>
+          <w:rFonts w:asciiTheme="majorBidi" w:hAnsiTheme="majorBidi" w:cstheme="majorBidi"/>
+          <w:b/>
+          <w:bCs/>
+          <w:shd w:val="clear" w:color="auto" w:fill="F9F9F9"/>
+        </w:rPr>
+        <w:t>n_forecasts</w:t>
+      </w:r>
+      <w:r>
+        <w:rPr>
+          <w:rFonts w:asciiTheme="majorBidi" w:hAnsiTheme="majorBidi" w:cstheme="majorBidi"/>
+          <w:b/>
+          <w:bCs/>
+          <w:shd w:val="clear" w:color="auto" w:fill="F9F9F9"/>
+        </w:rPr>
+        <w:t xml:space="preserve"> </w:t>
+      </w:r>
+      <w:r>
+        <w:rPr>
+          <w:rFonts w:asciiTheme="majorBidi" w:hAnsiTheme="majorBidi" w:cstheme="majorBidi"/>
+          <w:shd w:val="clear" w:color="auto" w:fill="F9F9F9"/>
+        </w:rPr>
+        <w:t>and with 6 layers and d_hidden 16 and</w:t>
+      </w:r>
+      <w:r>
+        <w:rPr>
+          <w:rFonts w:asciiTheme="majorBidi" w:hAnsiTheme="majorBidi" w:cstheme="majorBidi"/>
+          <w:shd w:val="clear" w:color="auto" w:fill="F9F9F9"/>
+        </w:rPr>
+        <w:t xml:space="preserve"> trend 0.001 and seasonality 0.1</w:t>
+      </w:r>
+      <w:r>
+        <w:rPr>
+          <w:rFonts w:asciiTheme="majorBidi" w:hAnsiTheme="majorBidi" w:cstheme="majorBidi"/>
+          <w:shd w:val="clear" w:color="auto" w:fill="F9F9F9"/>
+        </w:rPr>
+        <w:t xml:space="preserve"> mape value I got is around </w:t>
+      </w:r>
+      <w:r>
+        <w:rPr>
+          <w:rFonts w:asciiTheme="majorBidi" w:hAnsiTheme="majorBidi" w:cstheme="majorBidi"/>
+          <w:shd w:val="clear" w:color="auto" w:fill="F9F9F9"/>
+        </w:rPr>
+        <w:t>9.54</w:t>
+      </w:r>
+      <w:r>
+        <w:rPr>
+          <w:rFonts w:asciiTheme="majorBidi" w:hAnsiTheme="majorBidi" w:cstheme="majorBidi"/>
+          <w:shd w:val="clear" w:color="auto" w:fill="F9F9F9"/>
+        </w:rPr>
+        <w:t>%</w:t>
+      </w:r>
+    </w:p>
+    <w:p>
+      <w:pPr>
+        <w:rPr>
+          <w:rFonts w:asciiTheme="majorBidi" w:hAnsiTheme="majorBidi" w:cstheme="majorBidi"/>
+        </w:rPr>
+      </w:pPr>
+      <w:r>
+        <w:rPr>
+          <w:noProof/>
+        </w:rPr>
+        <w:drawing>
+          <wp:inline distT="0" distB="0" distL="0" distR="0" wp14:anchorId="20AD99E9" wp14:editId="17D01472">
+            <wp:extent cx="5943600" cy="3160395"/>
+            <wp:effectExtent l="0" t="0" r="0" b="1905"/>
+            <wp:docPr id="14" name="Picture 14" descr="Graphical user interface, chart, line chart&#10;&#10;Description automatically generated"/>
+            <wp:cNvGraphicFramePr>
+              <a:graphicFrameLocks xmlns:a="http://schemas.openxmlformats.org/drawingml/2006/main" noChangeAspect="1"/>
+            </wp:cNvGraphicFramePr>
+            <a:graphic xmlns:a="http://schemas.openxmlformats.org/drawingml/2006/main">
+              <a:graphicData uri="http://schemas.openxmlformats.org/drawingml/2006/picture">
+                <pic:pic xmlns:pic="http://schemas.openxmlformats.org/drawingml/2006/picture">
+                  <pic:nvPicPr>
+                    <pic:cNvPr id="14" name="Picture 14" descr="Graphical user interface, chart, line chart&#10;&#10;Description automatically generated"/>
+                    <pic:cNvPicPr/>
+                  </pic:nvPicPr>
+                  <pic:blipFill>
+                    <a:blip r:embed="rId15"/>
+                    <a:stretch>
+                      <a:fillRect/>
+                    </a:stretch>
+                  </pic:blipFill>
+                  <pic:spPr>
+                    <a:xfrm>
+                      <a:off x="0" y="0"/>
+                      <a:ext cx="5943600" cy="3160395"/>
+                    </a:xfrm>
+                    <a:prstGeom prst="rect">
+                      <a:avLst/>
+                    </a:prstGeom>
+                  </pic:spPr>
+                </pic:pic>
+              </a:graphicData>
+            </a:graphic>
+          </wp:inline>
+        </w:drawing>
+      </w:r>
     </w:p>
     <w:p>
       <w:pPr>

</xml_diff>

<commit_message>
Added learning rate and layers,neurons,trend,seasonality,changepoints,lag covariates
</commit_message>
<xml_diff>
--- a/Procedure.docx
+++ b/Procedure.docx
@@ -1511,7 +1511,14 @@
           <w:rFonts w:asciiTheme="majorBidi" w:hAnsiTheme="majorBidi" w:cstheme="majorBidi"/>
           <w:shd w:val="clear" w:color="auto" w:fill="F9F9F9"/>
         </w:rPr>
-        <w:t>0.786</w:t>
+        <w:t>0.</w:t>
+      </w:r>
+      <w:r>
+        <w:rPr>
+          <w:rFonts w:asciiTheme="majorBidi" w:hAnsiTheme="majorBidi" w:cstheme="majorBidi"/>
+          <w:shd w:val="clear" w:color="auto" w:fill="F9F9F9"/>
+        </w:rPr>
+        <w:t>27</w:t>
       </w:r>
       <w:r>
         <w:rPr>
@@ -1539,10 +1546,10 @@
           <w:noProof/>
         </w:rPr>
         <w:drawing>
-          <wp:inline distT="0" distB="0" distL="0" distR="0" wp14:anchorId="70F14CCB" wp14:editId="523B0D38">
-            <wp:extent cx="5943600" cy="3138170"/>
-            <wp:effectExtent l="0" t="0" r="0" b="5080"/>
-            <wp:docPr id="13" name="Picture 13" descr="Graphical user interface, chart, line chart&#10;&#10;Description automatically generated"/>
+          <wp:inline distT="0" distB="0" distL="0" distR="0" wp14:anchorId="0AD2DE2B" wp14:editId="58A93090">
+            <wp:extent cx="5943600" cy="3198495"/>
+            <wp:effectExtent l="0" t="0" r="0" b="1905"/>
+            <wp:docPr id="16" name="Picture 16" descr="Graphical user interface, chart, line chart&#10;&#10;Description automatically generated"/>
             <wp:cNvGraphicFramePr>
               <a:graphicFrameLocks xmlns:a="http://schemas.openxmlformats.org/drawingml/2006/main" noChangeAspect="1"/>
             </wp:cNvGraphicFramePr>
@@ -1550,7 +1557,7 @@
               <a:graphicData uri="http://schemas.openxmlformats.org/drawingml/2006/picture">
                 <pic:pic xmlns:pic="http://schemas.openxmlformats.org/drawingml/2006/picture">
                   <pic:nvPicPr>
-                    <pic:cNvPr id="13" name="Picture 13" descr="Graphical user interface, chart, line chart&#10;&#10;Description automatically generated"/>
+                    <pic:cNvPr id="16" name="Picture 16" descr="Graphical user interface, chart, line chart&#10;&#10;Description automatically generated"/>
                     <pic:cNvPicPr/>
                   </pic:nvPicPr>
                   <pic:blipFill>
@@ -1562,7 +1569,7 @@
                   <pic:spPr>
                     <a:xfrm>
                       <a:off x="0" y="0"/>
-                      <a:ext cx="5943600" cy="3138170"/>
+                      <a:ext cx="5943600" cy="3198495"/>
                     </a:xfrm>
                     <a:prstGeom prst="rect">
                       <a:avLst/>
@@ -1718,6 +1725,593 @@
             </a:graphic>
           </wp:inline>
         </w:drawing>
+      </w:r>
+    </w:p>
+    <w:p>
+      <w:pPr>
+        <w:rPr>
+          <w:rFonts w:asciiTheme="majorBidi" w:hAnsiTheme="majorBidi" w:cstheme="majorBidi"/>
+        </w:rPr>
+      </w:pPr>
+      <w:r>
+        <w:rPr>
+          <w:rFonts w:asciiTheme="majorBidi" w:hAnsiTheme="majorBidi" w:cstheme="majorBidi"/>
+        </w:rPr>
+        <w:lastRenderedPageBreak/>
+        <w:t xml:space="preserve">for </w:t>
+      </w:r>
+      <w:r>
+        <w:rPr>
+          <w:rFonts w:asciiTheme="majorBidi" w:hAnsiTheme="majorBidi" w:cstheme="majorBidi"/>
+          <w:b/>
+          <w:bCs/>
+          <w:shd w:val="clear" w:color="auto" w:fill="F9F9F9"/>
+        </w:rPr>
+        <w:t>n_lags</w:t>
+      </w:r>
+      <w:r>
+        <w:rPr>
+          <w:rFonts w:asciiTheme="majorBidi" w:hAnsiTheme="majorBidi" w:cstheme="majorBidi"/>
+          <w:b/>
+          <w:bCs/>
+          <w:shd w:val="clear" w:color="auto" w:fill="F9F9F9"/>
+        </w:rPr>
+        <w:t xml:space="preserve"> (30*24) </w:t>
+      </w:r>
+      <w:r>
+        <w:rPr>
+          <w:rFonts w:asciiTheme="majorBidi" w:hAnsiTheme="majorBidi" w:cstheme="majorBidi"/>
+          <w:shd w:val="clear" w:color="auto" w:fill="F9F9F9"/>
+        </w:rPr>
+        <w:t xml:space="preserve">and predicted next 450 steps ahead in future by parameter </w:t>
+      </w:r>
+      <w:r>
+        <w:rPr>
+          <w:rFonts w:asciiTheme="majorBidi" w:hAnsiTheme="majorBidi" w:cstheme="majorBidi"/>
+          <w:b/>
+          <w:bCs/>
+          <w:shd w:val="clear" w:color="auto" w:fill="F9F9F9"/>
+        </w:rPr>
+        <w:t>n_forecasts</w:t>
+      </w:r>
+      <w:r>
+        <w:rPr>
+          <w:rFonts w:asciiTheme="majorBidi" w:hAnsiTheme="majorBidi" w:cstheme="majorBidi"/>
+          <w:b/>
+          <w:bCs/>
+          <w:shd w:val="clear" w:color="auto" w:fill="F9F9F9"/>
+        </w:rPr>
+        <w:t xml:space="preserve"> </w:t>
+      </w:r>
+      <w:r>
+        <w:rPr>
+          <w:rFonts w:asciiTheme="majorBidi" w:hAnsiTheme="majorBidi" w:cstheme="majorBidi"/>
+          <w:shd w:val="clear" w:color="auto" w:fill="F9F9F9"/>
+        </w:rPr>
+        <w:t>and with 6 layers and d_hidden 16 and trend 0.001 and seasonality 0.1</w:t>
+      </w:r>
+      <w:r>
+        <w:rPr>
+          <w:rFonts w:asciiTheme="majorBidi" w:hAnsiTheme="majorBidi" w:cstheme="majorBidi"/>
+          <w:shd w:val="clear" w:color="auto" w:fill="F9F9F9"/>
+        </w:rPr>
+        <w:t xml:space="preserve"> and</w:t>
+      </w:r>
+      <w:r>
+        <w:rPr>
+          <w:rFonts w:asciiTheme="majorBidi" w:hAnsiTheme="majorBidi" w:cstheme="majorBidi"/>
+          <w:shd w:val="clear" w:color="auto" w:fill="F9F9F9"/>
+        </w:rPr>
+        <w:t xml:space="preserve"> </w:t>
+      </w:r>
+      <w:r>
+        <w:rPr>
+          <w:rFonts w:asciiTheme="majorBidi" w:hAnsiTheme="majorBidi" w:cstheme="majorBidi"/>
+          <w:shd w:val="clear" w:color="auto" w:fill="F9F9F9"/>
+        </w:rPr>
+        <w:t xml:space="preserve">changepoint settings also </w:t>
+      </w:r>
+      <w:r>
+        <w:rPr>
+          <w:rFonts w:asciiTheme="majorBidi" w:hAnsiTheme="majorBidi" w:cstheme="majorBidi"/>
+          <w:shd w:val="clear" w:color="auto" w:fill="F9F9F9"/>
+        </w:rPr>
+        <w:t xml:space="preserve">mape value I got is around </w:t>
+      </w:r>
+      <w:r>
+        <w:rPr>
+          <w:rFonts w:asciiTheme="majorBidi" w:hAnsiTheme="majorBidi" w:cstheme="majorBidi"/>
+          <w:shd w:val="clear" w:color="auto" w:fill="F9F9F9"/>
+        </w:rPr>
+        <w:t>7</w:t>
+      </w:r>
+      <w:r>
+        <w:rPr>
+          <w:rFonts w:asciiTheme="majorBidi" w:hAnsiTheme="majorBidi" w:cstheme="majorBidi"/>
+          <w:shd w:val="clear" w:color="auto" w:fill="F9F9F9"/>
+        </w:rPr>
+        <w:t>.</w:t>
+      </w:r>
+      <w:r>
+        <w:rPr>
+          <w:rFonts w:asciiTheme="majorBidi" w:hAnsiTheme="majorBidi" w:cstheme="majorBidi"/>
+          <w:shd w:val="clear" w:color="auto" w:fill="F9F9F9"/>
+        </w:rPr>
+        <w:t>99</w:t>
+      </w:r>
+      <w:r>
+        <w:rPr>
+          <w:rFonts w:asciiTheme="majorBidi" w:hAnsiTheme="majorBidi" w:cstheme="majorBidi"/>
+          <w:shd w:val="clear" w:color="auto" w:fill="F9F9F9"/>
+        </w:rPr>
+        <w:t>%</w:t>
+      </w:r>
+    </w:p>
+    <w:p>
+      <w:pPr>
+        <w:rPr>
+          <w:rFonts w:asciiTheme="majorBidi" w:hAnsiTheme="majorBidi" w:cstheme="majorBidi"/>
+        </w:rPr>
+      </w:pPr>
+      <w:r>
+        <w:rPr>
+          <w:noProof/>
+        </w:rPr>
+        <w:drawing>
+          <wp:inline distT="0" distB="0" distL="0" distR="0" wp14:anchorId="1C5B4320" wp14:editId="694F3C48">
+            <wp:extent cx="5943600" cy="3152140"/>
+            <wp:effectExtent l="0" t="0" r="0" b="0"/>
+            <wp:docPr id="17" name="Picture 17" descr="Graphical user interface, chart, line chart&#10;&#10;Description automatically generated"/>
+            <wp:cNvGraphicFramePr>
+              <a:graphicFrameLocks xmlns:a="http://schemas.openxmlformats.org/drawingml/2006/main" noChangeAspect="1"/>
+            </wp:cNvGraphicFramePr>
+            <a:graphic xmlns:a="http://schemas.openxmlformats.org/drawingml/2006/main">
+              <a:graphicData uri="http://schemas.openxmlformats.org/drawingml/2006/picture">
+                <pic:pic xmlns:pic="http://schemas.openxmlformats.org/drawingml/2006/picture">
+                  <pic:nvPicPr>
+                    <pic:cNvPr id="17" name="Picture 17" descr="Graphical user interface, chart, line chart&#10;&#10;Description automatically generated"/>
+                    <pic:cNvPicPr/>
+                  </pic:nvPicPr>
+                  <pic:blipFill>
+                    <a:blip r:embed="rId16"/>
+                    <a:stretch>
+                      <a:fillRect/>
+                    </a:stretch>
+                  </pic:blipFill>
+                  <pic:spPr>
+                    <a:xfrm>
+                      <a:off x="0" y="0"/>
+                      <a:ext cx="5943600" cy="3152140"/>
+                    </a:xfrm>
+                    <a:prstGeom prst="rect">
+                      <a:avLst/>
+                    </a:prstGeom>
+                  </pic:spPr>
+                </pic:pic>
+              </a:graphicData>
+            </a:graphic>
+          </wp:inline>
+        </w:drawing>
+      </w:r>
+    </w:p>
+    <w:p>
+      <w:pPr>
+        <w:rPr>
+          <w:rFonts w:asciiTheme="majorBidi" w:hAnsiTheme="majorBidi" w:cstheme="majorBidi"/>
+        </w:rPr>
+      </w:pPr>
+    </w:p>
+    <w:p>
+      <w:pPr>
+        <w:rPr>
+          <w:rFonts w:asciiTheme="majorBidi" w:hAnsiTheme="majorBidi" w:cstheme="majorBidi"/>
+        </w:rPr>
+      </w:pPr>
+    </w:p>
+    <w:p>
+      <w:pPr>
+        <w:rPr>
+          <w:rFonts w:asciiTheme="majorBidi" w:hAnsiTheme="majorBidi" w:cstheme="majorBidi"/>
+        </w:rPr>
+      </w:pPr>
+      <w:r>
+        <w:rPr>
+          <w:rFonts w:asciiTheme="majorBidi" w:hAnsiTheme="majorBidi" w:cstheme="majorBidi"/>
+        </w:rPr>
+        <w:t xml:space="preserve">for </w:t>
+      </w:r>
+      <w:r>
+        <w:rPr>
+          <w:rFonts w:asciiTheme="majorBidi" w:hAnsiTheme="majorBidi" w:cstheme="majorBidi"/>
+          <w:b/>
+          <w:bCs/>
+          <w:shd w:val="clear" w:color="auto" w:fill="F9F9F9"/>
+        </w:rPr>
+        <w:t>n_lags</w:t>
+      </w:r>
+      <w:r>
+        <w:rPr>
+          <w:rFonts w:asciiTheme="majorBidi" w:hAnsiTheme="majorBidi" w:cstheme="majorBidi"/>
+          <w:b/>
+          <w:bCs/>
+          <w:shd w:val="clear" w:color="auto" w:fill="F9F9F9"/>
+        </w:rPr>
+        <w:t xml:space="preserve"> (30*24) </w:t>
+      </w:r>
+      <w:r>
+        <w:rPr>
+          <w:rFonts w:asciiTheme="majorBidi" w:hAnsiTheme="majorBidi" w:cstheme="majorBidi"/>
+          <w:shd w:val="clear" w:color="auto" w:fill="F9F9F9"/>
+        </w:rPr>
+        <w:t xml:space="preserve">and predicted next 450 steps ahead in future by parameter </w:t>
+      </w:r>
+      <w:r>
+        <w:rPr>
+          <w:rFonts w:asciiTheme="majorBidi" w:hAnsiTheme="majorBidi" w:cstheme="majorBidi"/>
+          <w:b/>
+          <w:bCs/>
+          <w:shd w:val="clear" w:color="auto" w:fill="F9F9F9"/>
+        </w:rPr>
+        <w:t>n_forecasts</w:t>
+      </w:r>
+      <w:r>
+        <w:rPr>
+          <w:rFonts w:asciiTheme="majorBidi" w:hAnsiTheme="majorBidi" w:cstheme="majorBidi"/>
+          <w:b/>
+          <w:bCs/>
+          <w:shd w:val="clear" w:color="auto" w:fill="F9F9F9"/>
+        </w:rPr>
+        <w:t xml:space="preserve"> </w:t>
+      </w:r>
+      <w:r>
+        <w:rPr>
+          <w:rFonts w:asciiTheme="majorBidi" w:hAnsiTheme="majorBidi" w:cstheme="majorBidi"/>
+          <w:shd w:val="clear" w:color="auto" w:fill="F9F9F9"/>
+        </w:rPr>
+        <w:t xml:space="preserve">and with 6 layers and d_hidden 16 and trend 0.001 and seasonality 0.1 and </w:t>
+      </w:r>
+      <w:r>
+        <w:rPr>
+          <w:rFonts w:asciiTheme="majorBidi" w:hAnsiTheme="majorBidi" w:cstheme="majorBidi"/>
+          <w:shd w:val="clear" w:color="auto" w:fill="F9F9F9"/>
+        </w:rPr>
+        <w:t xml:space="preserve">lag covariates and </w:t>
+      </w:r>
+      <w:r>
+        <w:rPr>
+          <w:rFonts w:asciiTheme="majorBidi" w:hAnsiTheme="majorBidi" w:cstheme="majorBidi"/>
+          <w:shd w:val="clear" w:color="auto" w:fill="F9F9F9"/>
+        </w:rPr>
+        <w:t>changepoint settings also mape value I got is around 7.</w:t>
+      </w:r>
+      <w:r>
+        <w:rPr>
+          <w:rFonts w:asciiTheme="majorBidi" w:hAnsiTheme="majorBidi" w:cstheme="majorBidi"/>
+          <w:shd w:val="clear" w:color="auto" w:fill="F9F9F9"/>
+        </w:rPr>
+        <w:t>80</w:t>
+      </w:r>
+      <w:r>
+        <w:rPr>
+          <w:rFonts w:asciiTheme="majorBidi" w:hAnsiTheme="majorBidi" w:cstheme="majorBidi"/>
+          <w:shd w:val="clear" w:color="auto" w:fill="F9F9F9"/>
+        </w:rPr>
+        <w:t>%</w:t>
+      </w:r>
+    </w:p>
+    <w:p>
+      <w:pPr>
+        <w:rPr>
+          <w:rFonts w:asciiTheme="majorBidi" w:hAnsiTheme="majorBidi" w:cstheme="majorBidi"/>
+        </w:rPr>
+      </w:pPr>
+    </w:p>
+    <w:p>
+      <w:pPr>
+        <w:rPr>
+          <w:rFonts w:asciiTheme="majorBidi" w:hAnsiTheme="majorBidi" w:cstheme="majorBidi"/>
+        </w:rPr>
+      </w:pPr>
+      <w:r>
+        <w:rPr>
+          <w:noProof/>
+        </w:rPr>
+        <w:lastRenderedPageBreak/>
+        <w:drawing>
+          <wp:inline distT="0" distB="0" distL="0" distR="0" wp14:anchorId="3533AEC8" wp14:editId="2E38D529">
+            <wp:extent cx="5943600" cy="3143885"/>
+            <wp:effectExtent l="0" t="0" r="0" b="0"/>
+            <wp:docPr id="18" name="Picture 18" descr="Graphical user interface, chart, line chart&#10;&#10;Description automatically generated"/>
+            <wp:cNvGraphicFramePr>
+              <a:graphicFrameLocks xmlns:a="http://schemas.openxmlformats.org/drawingml/2006/main" noChangeAspect="1"/>
+            </wp:cNvGraphicFramePr>
+            <a:graphic xmlns:a="http://schemas.openxmlformats.org/drawingml/2006/main">
+              <a:graphicData uri="http://schemas.openxmlformats.org/drawingml/2006/picture">
+                <pic:pic xmlns:pic="http://schemas.openxmlformats.org/drawingml/2006/picture">
+                  <pic:nvPicPr>
+                    <pic:cNvPr id="18" name="Picture 18" descr="Graphical user interface, chart, line chart&#10;&#10;Description automatically generated"/>
+                    <pic:cNvPicPr/>
+                  </pic:nvPicPr>
+                  <pic:blipFill>
+                    <a:blip r:embed="rId17"/>
+                    <a:stretch>
+                      <a:fillRect/>
+                    </a:stretch>
+                  </pic:blipFill>
+                  <pic:spPr>
+                    <a:xfrm>
+                      <a:off x="0" y="0"/>
+                      <a:ext cx="5943600" cy="3143885"/>
+                    </a:xfrm>
+                    <a:prstGeom prst="rect">
+                      <a:avLst/>
+                    </a:prstGeom>
+                  </pic:spPr>
+                </pic:pic>
+              </a:graphicData>
+            </a:graphic>
+          </wp:inline>
+        </w:drawing>
+      </w:r>
+    </w:p>
+    <w:p>
+      <w:pPr>
+        <w:rPr>
+          <w:rFonts w:asciiTheme="majorBidi" w:hAnsiTheme="majorBidi" w:cstheme="majorBidi"/>
+        </w:rPr>
+      </w:pPr>
+      <w:r>
+        <w:rPr>
+          <w:rFonts w:asciiTheme="majorBidi" w:hAnsiTheme="majorBidi" w:cstheme="majorBidi"/>
+        </w:rPr>
+        <w:t xml:space="preserve">For </w:t>
+      </w:r>
+      <w:r>
+        <w:rPr>
+          <w:rFonts w:asciiTheme="majorBidi" w:hAnsiTheme="majorBidi" w:cstheme="majorBidi"/>
+          <w:b/>
+          <w:bCs/>
+        </w:rPr>
+        <w:t>trend_reg</w:t>
+      </w:r>
+      <w:r>
+        <w:rPr>
+          <w:rFonts w:asciiTheme="majorBidi" w:hAnsiTheme="majorBidi" w:cstheme="majorBidi"/>
+          <w:b/>
+          <w:bCs/>
+        </w:rPr>
+        <w:t xml:space="preserve"> </w:t>
+      </w:r>
+      <w:r>
+        <w:rPr>
+          <w:rFonts w:asciiTheme="majorBidi" w:hAnsiTheme="majorBidi" w:cstheme="majorBidi"/>
+        </w:rPr>
+        <w:t>the higher it is higher flexibility and higher chance of over-fitting ,so I selected 0.001 as higher value was getting over-fit.</w:t>
+      </w:r>
+    </w:p>
+    <w:p>
+      <w:pPr>
+        <w:rPr>
+          <w:rFonts w:asciiTheme="majorBidi" w:hAnsiTheme="majorBidi" w:cstheme="majorBidi"/>
+        </w:rPr>
+      </w:pPr>
+      <w:r>
+        <w:rPr>
+          <w:rFonts w:asciiTheme="majorBidi" w:hAnsiTheme="majorBidi" w:cstheme="majorBidi"/>
+        </w:rPr>
+        <w:t xml:space="preserve">For </w:t>
+      </w:r>
+      <w:r>
+        <w:rPr>
+          <w:rFonts w:asciiTheme="majorBidi" w:hAnsiTheme="majorBidi" w:cstheme="majorBidi"/>
+          <w:b/>
+          <w:bCs/>
+        </w:rPr>
+        <w:t>seasonality_reg</w:t>
+      </w:r>
+      <w:r>
+        <w:rPr>
+          <w:rFonts w:asciiTheme="majorBidi" w:hAnsiTheme="majorBidi" w:cstheme="majorBidi"/>
+          <w:b/>
+          <w:bCs/>
+        </w:rPr>
+        <w:t xml:space="preserve"> </w:t>
+      </w:r>
+      <w:r>
+        <w:rPr>
+          <w:rFonts w:asciiTheme="majorBidi" w:hAnsiTheme="majorBidi" w:cstheme="majorBidi"/>
+        </w:rPr>
+        <w:t>the optimal value I got was around 0.1 as higher value was getting over-fit</w:t>
+      </w:r>
+    </w:p>
+    <w:p>
+      <w:pPr>
+        <w:rPr>
+          <w:rFonts w:asciiTheme="majorBidi" w:hAnsiTheme="majorBidi" w:cstheme="majorBidi"/>
+        </w:rPr>
+      </w:pPr>
+      <w:r>
+        <w:rPr>
+          <w:rFonts w:asciiTheme="majorBidi" w:hAnsiTheme="majorBidi" w:cstheme="majorBidi"/>
+        </w:rPr>
+        <w:t xml:space="preserve">So for selecting </w:t>
+      </w:r>
+      <w:r>
+        <w:rPr>
+          <w:rFonts w:asciiTheme="majorBidi" w:hAnsiTheme="majorBidi" w:cstheme="majorBidi"/>
+          <w:b/>
+          <w:bCs/>
+        </w:rPr>
+        <w:t>n_lags</w:t>
+      </w:r>
+      <w:r>
+        <w:rPr>
+          <w:rFonts w:asciiTheme="majorBidi" w:hAnsiTheme="majorBidi" w:cstheme="majorBidi"/>
+          <w:b/>
+          <w:bCs/>
+        </w:rPr>
+        <w:t xml:space="preserve"> </w:t>
+      </w:r>
+      <w:r>
+        <w:rPr>
+          <w:rFonts w:asciiTheme="majorBidi" w:hAnsiTheme="majorBidi" w:cstheme="majorBidi"/>
+        </w:rPr>
+        <w:t xml:space="preserve">I-e previous observation I selected about 1 month (720 steps) for </w:t>
+      </w:r>
+      <w:r>
+        <w:rPr>
+          <w:rFonts w:asciiTheme="majorBidi" w:hAnsiTheme="majorBidi" w:cstheme="majorBidi"/>
+          <w:b/>
+          <w:bCs/>
+        </w:rPr>
+        <w:t>n_for</w:t>
+      </w:r>
+      <w:r>
+        <w:rPr>
+          <w:rFonts w:asciiTheme="majorBidi" w:hAnsiTheme="majorBidi" w:cstheme="majorBidi"/>
+          <w:b/>
+          <w:bCs/>
+        </w:rPr>
+        <w:t>e</w:t>
+      </w:r>
+      <w:r>
+        <w:rPr>
+          <w:rFonts w:asciiTheme="majorBidi" w:hAnsiTheme="majorBidi" w:cstheme="majorBidi"/>
+          <w:b/>
+          <w:bCs/>
+        </w:rPr>
+        <w:t>cast</w:t>
+      </w:r>
+      <w:r>
+        <w:rPr>
+          <w:rFonts w:asciiTheme="majorBidi" w:hAnsiTheme="majorBidi" w:cstheme="majorBidi"/>
+          <w:b/>
+          <w:bCs/>
+        </w:rPr>
+        <w:t xml:space="preserve">s </w:t>
+      </w:r>
+      <w:r>
+        <w:rPr>
+          <w:rFonts w:asciiTheme="majorBidi" w:hAnsiTheme="majorBidi" w:cstheme="majorBidi"/>
+        </w:rPr>
+        <w:t xml:space="preserve">of 450 steps because selecting more of previous don’t have that much of impact on error rate and computation wise the larger the lags the more computationally </w:t>
+      </w:r>
+      <w:r>
+        <w:rPr>
+          <w:rFonts w:asciiTheme="majorBidi" w:hAnsiTheme="majorBidi" w:cstheme="majorBidi"/>
+        </w:rPr>
+        <w:t>expensive</w:t>
+      </w:r>
+      <w:r>
+        <w:rPr>
+          <w:rFonts w:asciiTheme="majorBidi" w:hAnsiTheme="majorBidi" w:cstheme="majorBidi"/>
+        </w:rPr>
+        <w:t>. And for future steps I selected 450 steps as the shorter period prediction gets good accuracy</w:t>
+      </w:r>
+    </w:p>
+    <w:p>
+      <w:pPr>
+        <w:rPr>
+          <w:rFonts w:asciiTheme="majorBidi" w:hAnsiTheme="majorBidi" w:cstheme="majorBidi"/>
+        </w:rPr>
+      </w:pPr>
+      <w:r>
+        <w:rPr>
+          <w:rFonts w:asciiTheme="majorBidi" w:hAnsiTheme="majorBidi" w:cstheme="majorBidi"/>
+        </w:rPr>
+        <w:t>For learning rate I tried various but optimal for me is 0.05 as it gets different in different problems, for learning rate 0.05 I got around 16 mape value and for larger learning rate I got around 22 mape value</w:t>
+      </w:r>
+    </w:p>
+    <w:p>
+      <w:pPr>
+        <w:rPr>
+          <w:rFonts w:asciiTheme="majorBidi" w:hAnsiTheme="majorBidi" w:cstheme="majorBidi"/>
+        </w:rPr>
+      </w:pPr>
+      <w:r>
+        <w:rPr>
+          <w:rFonts w:asciiTheme="majorBidi" w:hAnsiTheme="majorBidi" w:cstheme="majorBidi"/>
+        </w:rPr>
+        <w:t xml:space="preserve">For </w:t>
+      </w:r>
+      <w:r>
+        <w:rPr>
+          <w:rFonts w:asciiTheme="majorBidi" w:hAnsiTheme="majorBidi" w:cstheme="majorBidi"/>
+          <w:b/>
+          <w:bCs/>
+        </w:rPr>
+        <w:t>num_hidden_layers</w:t>
+      </w:r>
+      <w:r>
+        <w:rPr>
+          <w:rFonts w:asciiTheme="majorBidi" w:hAnsiTheme="majorBidi" w:cstheme="majorBidi"/>
+          <w:b/>
+          <w:bCs/>
+        </w:rPr>
+        <w:t xml:space="preserve"> </w:t>
+      </w:r>
+      <w:r>
+        <w:rPr>
+          <w:rFonts w:asciiTheme="majorBidi" w:hAnsiTheme="majorBidi" w:cstheme="majorBidi"/>
+        </w:rPr>
+        <w:t>higher the layers</w:t>
+      </w:r>
+      <w:r>
+        <w:rPr>
+          <w:rFonts w:asciiTheme="majorBidi" w:hAnsiTheme="majorBidi" w:cstheme="majorBidi"/>
+        </w:rPr>
+        <w:t>, higher the complexity the optimal I went for is 6.</w:t>
+      </w:r>
+    </w:p>
+    <w:p>
+      <w:pPr>
+        <w:rPr>
+          <w:rFonts w:asciiTheme="majorBidi" w:hAnsiTheme="majorBidi" w:cstheme="majorBidi"/>
+        </w:rPr>
+      </w:pPr>
+      <w:r>
+        <w:rPr>
+          <w:rFonts w:asciiTheme="majorBidi" w:hAnsiTheme="majorBidi" w:cstheme="majorBidi"/>
+        </w:rPr>
+        <w:t xml:space="preserve">For </w:t>
+      </w:r>
+      <w:r>
+        <w:rPr>
+          <w:rFonts w:asciiTheme="majorBidi" w:hAnsiTheme="majorBidi" w:cstheme="majorBidi"/>
+          <w:b/>
+          <w:bCs/>
+        </w:rPr>
+        <w:t>d</w:t>
+      </w:r>
+      <w:r>
+        <w:rPr>
+          <w:rFonts w:asciiTheme="majorBidi" w:hAnsiTheme="majorBidi" w:cstheme="majorBidi"/>
+          <w:b/>
+          <w:bCs/>
+        </w:rPr>
+        <w:t>_</w:t>
+      </w:r>
+      <w:r>
+        <w:rPr>
+          <w:rFonts w:asciiTheme="majorBidi" w:hAnsiTheme="majorBidi" w:cstheme="majorBidi"/>
+          <w:b/>
+          <w:bCs/>
+        </w:rPr>
+        <w:t>hidden</w:t>
+      </w:r>
+      <w:r>
+        <w:rPr>
+          <w:rFonts w:asciiTheme="majorBidi" w:hAnsiTheme="majorBidi" w:cstheme="majorBidi"/>
+          <w:b/>
+          <w:bCs/>
+        </w:rPr>
+        <w:t xml:space="preserve"> </w:t>
+      </w:r>
+      <w:r>
+        <w:rPr>
+          <w:rFonts w:asciiTheme="majorBidi" w:hAnsiTheme="majorBidi" w:cstheme="majorBidi"/>
+        </w:rPr>
+        <w:t>the number of nodes or neurons in the layer I selected about 16.</w:t>
       </w:r>
     </w:p>
     <w:p>

</xml_diff>